<commit_message>
More work on milestone3 doc
</commit_message>
<xml_diff>
--- a/doc/milestone3.docx
+++ b/doc/milestone3.docx
@@ -1,6 +1,6 @@
 
 <file path=word/document.xml><?xml version="1.0" encoding="utf-8"?>
-<w:document xmlns:wpc="http://schemas.microsoft.com/office/word/2010/wordprocessingCanvas" xmlns:cx="http://schemas.microsoft.com/office/drawing/2014/chartex" xmlns:cx1="http://schemas.microsoft.com/office/drawing/2015/9/8/chartex" xmlns:cx2="http://schemas.microsoft.com/office/drawing/2015/10/21/chartex" xmlns:mc="http://schemas.openxmlformats.org/markup-compatibility/2006" xmlns:o="urn:schemas-microsoft-com:office:office" xmlns:r="http://schemas.openxmlformats.org/officeDocument/2006/relationships" xmlns:m="http://schemas.openxmlformats.org/officeDocument/2006/math" xmlns:v="urn:schemas-microsoft-com:vml" xmlns:wp14="http://schemas.microsoft.com/office/word/2010/wordprocessingDrawing" xmlns:wp="http://schemas.openxmlformats.org/drawingml/2006/wordprocessingDrawing" xmlns:w10="urn:schemas-microsoft-com:office:word" xmlns:w="http://schemas.openxmlformats.org/wordprocessingml/2006/main" xmlns:w14="http://schemas.microsoft.com/office/word/2010/wordml" xmlns:w15="http://schemas.microsoft.com/office/word/2012/wordml" xmlns:w16se="http://schemas.microsoft.com/office/word/2015/wordml/symex" xmlns:wpg="http://schemas.microsoft.com/office/word/2010/wordprocessingGroup" xmlns:wpi="http://schemas.microsoft.com/office/word/2010/wordprocessingInk" xmlns:wne="http://schemas.microsoft.com/office/word/2006/wordml" xmlns:wps="http://schemas.microsoft.com/office/word/2010/wordprocessingShape" mc:Ignorable="w14 w15 w16se wp14">
+<w:document xmlns:wpc="http://schemas.microsoft.com/office/word/2010/wordprocessingCanvas" xmlns:mc="http://schemas.openxmlformats.org/markup-compatibility/2006" xmlns:o="urn:schemas-microsoft-com:office:office" xmlns:r="http://schemas.openxmlformats.org/officeDocument/2006/relationships" xmlns:m="http://schemas.openxmlformats.org/officeDocument/2006/math" xmlns:v="urn:schemas-microsoft-com:vml" xmlns:wp14="http://schemas.microsoft.com/office/word/2010/wordprocessingDrawing" xmlns:wp="http://schemas.openxmlformats.org/drawingml/2006/wordprocessingDrawing" xmlns:w10="urn:schemas-microsoft-com:office:word" xmlns:w="http://schemas.openxmlformats.org/wordprocessingml/2006/main" xmlns:w14="http://schemas.microsoft.com/office/word/2010/wordml" xmlns:w15="http://schemas.microsoft.com/office/word/2012/wordml" xmlns:wpg="http://schemas.microsoft.com/office/word/2010/wordprocessingGroup" xmlns:wpi="http://schemas.microsoft.com/office/word/2010/wordprocessingInk" xmlns:wne="http://schemas.microsoft.com/office/word/2006/wordml" xmlns:wps="http://schemas.microsoft.com/office/word/2010/wordprocessingShape" mc:Ignorable="w14 w15 wp14">
   <w:body>
     <w:p>
       <w:pPr>
@@ -12,7 +12,15 @@
     </w:p>
     <w:p>
       <w:r>
-        <w:t xml:space="preserve">We have decided to generate C++ code, for several reasons. First, C++ has been around for many year and has been worked on by many people. Compared to more recent programming languages, there has been a lot of work towards the optimization of C++ compilers. Second, we chose C++ over low-level code such as assembly code because we lack the knowledge in those language to produce well designed code in a reasonable amount of time. We chose C++ over C because of GoLite’s support for unbound slice types. C++ vector library allows us to implement the slice type in a clean fashion and is probably more efficient than any solution we can come </w:t>
+        <w:t xml:space="preserve">We have decided to generate C++ code, for several reasons. First, C++ has been around for many year and has been worked on by many people. Compared to more recent programming languages, there has been a lot of work towards the optimization of C++ compilers. Second, we chose C++ over low-level code such as assembly code because we lack the knowledge in those language to produce well designed code in a reasonable amount of time. We chose C++ over C because of </w:t>
+      </w:r>
+      <w:proofErr w:type="spellStart"/>
+      <w:r>
+        <w:t>GoLite’s</w:t>
+      </w:r>
+      <w:proofErr w:type="spellEnd"/>
+      <w:r>
+        <w:t xml:space="preserve"> support for unbound slice types. C++ vector library allows us to implement the slice type in a clean fashion and is probably more efficient than any solution we can come </w:t>
       </w:r>
       <w:r>
         <w:t>up with. We chose C++ over Java, Python or other higher level languages simply because C++ is lower level and should offer better performance.</w:t>
@@ -56,12 +64,14 @@
       <w:r>
         <w:t xml:space="preserve">There are 2 ways to generate code about alias types. One way is to simply generate the code for the underlying type. The other way uses C++ built-in aliasing feature in </w:t>
       </w:r>
+      <w:proofErr w:type="spellStart"/>
       <w:r>
         <w:rPr>
           <w:b/>
         </w:rPr>
         <w:t>typedef</w:t>
       </w:r>
+      <w:proofErr w:type="spellEnd"/>
       <w:r>
         <w:t xml:space="preserve"> statements. We have decided t</w:t>
       </w:r>
@@ -86,6 +96,41 @@
       <w:r>
         <w:t>will only perform a shallow copy and slices will be passed as reference in function calls. In contrast, arrays assignments will be deep copies and will be passed by value in function calls.</w:t>
       </w:r>
+      <w:r>
+        <w:t xml:space="preserve"> Therefore, for </w:t>
+      </w:r>
+      <w:proofErr w:type="spellStart"/>
+      <w:r>
+        <w:t>GoLite</w:t>
+      </w:r>
+      <w:proofErr w:type="spellEnd"/>
+      <w:r>
+        <w:t xml:space="preserve"> arrays, we will use </w:t>
+      </w:r>
+      <w:proofErr w:type="spellStart"/>
+      <w:r>
+        <w:t>std</w:t>
+      </w:r>
+      <w:proofErr w:type="spellEnd"/>
+      <w:r>
+        <w:t xml:space="preserve">::array&lt;T&gt; from C++’s standard template library (STL). For </w:t>
+      </w:r>
+      <w:proofErr w:type="spellStart"/>
+      <w:r>
+        <w:t>GoLite</w:t>
+      </w:r>
+      <w:proofErr w:type="spellEnd"/>
+      <w:r>
+        <w:t xml:space="preserve"> slices, we will use pointers to </w:t>
+      </w:r>
+      <w:proofErr w:type="spellStart"/>
+      <w:r>
+        <w:t>std</w:t>
+      </w:r>
+      <w:proofErr w:type="spellEnd"/>
+      <w:r>
+        <w:t xml:space="preserve">::vector&lt;T&gt; from STL. </w:t>
+      </w:r>
     </w:p>
     <w:p>
       <w:pPr>
@@ -95,8 +140,64 @@
           <w:numId w:val="1"/>
         </w:numPr>
       </w:pPr>
+      <w:r>
+        <w:t xml:space="preserve">In if-statement, switch-statement and for-loop, it is allowed to have an initial statement which </w:t>
+      </w:r>
+      <w:r>
+        <w:t xml:space="preserve">can declare variables that </w:t>
+      </w:r>
+      <w:r>
+        <w:t xml:space="preserve">will only </w:t>
+      </w:r>
+      <w:r>
+        <w:t>exist in the scope of the control block, but can also be shadow by any variable with t</w:t>
+      </w:r>
       <w:bookmarkStart w:id="0" w:name="_GoBack"/>
       <w:bookmarkEnd w:id="0"/>
+      <w:r>
+        <w:t>he same name declared inside the block. To do so, we have decided to envelop all such structures with another scope that contains the initial statement and the control block itself. This way, the initial statement does not interfere with the outside scope (and can shadow variables from outside scope properly) and let variables inside the control block shadow any variable declared in the initial statement.</w:t>
+      </w:r>
+    </w:p>
+    <w:p>
+      <w:pPr>
+        <w:pStyle w:val="Subtitle"/>
+      </w:pPr>
+      <w:r>
+        <w:t>Implemented</w:t>
+      </w:r>
+    </w:p>
+    <w:p>
+      <w:pPr>
+        <w:pStyle w:val="ListParagraph"/>
+        <w:numPr>
+          <w:ilvl w:val="0"/>
+          <w:numId w:val="2"/>
+        </w:numPr>
+      </w:pPr>
+      <w:r>
+        <w:t>Function declarations</w:t>
+      </w:r>
+    </w:p>
+    <w:p>
+      <w:pPr>
+        <w:pStyle w:val="ListParagraph"/>
+        <w:numPr>
+          <w:ilvl w:val="0"/>
+          <w:numId w:val="2"/>
+        </w:numPr>
+      </w:pPr>
+      <w:r>
+        <w:t>Control structures (all if-statements, for-loops, switch-statement)</w:t>
+      </w:r>
+    </w:p>
+    <w:p>
+      <w:pPr>
+        <w:pStyle w:val="ListParagraph"/>
+        <w:numPr>
+          <w:ilvl w:val="0"/>
+          <w:numId w:val="2"/>
+        </w:numPr>
+      </w:pPr>
     </w:p>
     <w:sectPr>
       <w:pgSz w:w="12240" w:h="15840"/>
@@ -109,8 +210,97 @@
 </file>
 
 <file path=word/numbering.xml><?xml version="1.0" encoding="utf-8"?>
-<w:numbering xmlns:wpc="http://schemas.microsoft.com/office/word/2010/wordprocessingCanvas" xmlns:cx="http://schemas.microsoft.com/office/drawing/2014/chartex" xmlns:cx1="http://schemas.microsoft.com/office/drawing/2015/9/8/chartex" xmlns:cx2="http://schemas.microsoft.com/office/drawing/2015/10/21/chartex" xmlns:mc="http://schemas.openxmlformats.org/markup-compatibility/2006" xmlns:o="urn:schemas-microsoft-com:office:office" xmlns:r="http://schemas.openxmlformats.org/officeDocument/2006/relationships" xmlns:m="http://schemas.openxmlformats.org/officeDocument/2006/math" xmlns:v="urn:schemas-microsoft-com:vml" xmlns:wp14="http://schemas.microsoft.com/office/word/2010/wordprocessingDrawing" xmlns:wp="http://schemas.openxmlformats.org/drawingml/2006/wordprocessingDrawing" xmlns:w10="urn:schemas-microsoft-com:office:word" xmlns:w="http://schemas.openxmlformats.org/wordprocessingml/2006/main" xmlns:w14="http://schemas.microsoft.com/office/word/2010/wordml" xmlns:w15="http://schemas.microsoft.com/office/word/2012/wordml" xmlns:w16se="http://schemas.microsoft.com/office/word/2015/wordml/symex" xmlns:wpg="http://schemas.microsoft.com/office/word/2010/wordprocessingGroup" xmlns:wpi="http://schemas.microsoft.com/office/word/2010/wordprocessingInk" xmlns:wne="http://schemas.microsoft.com/office/word/2006/wordml" xmlns:wps="http://schemas.microsoft.com/office/word/2010/wordprocessingShape" mc:Ignorable="w14 w15 w16se wp14">
+<w:numbering xmlns:wpc="http://schemas.microsoft.com/office/word/2010/wordprocessingCanvas" xmlns:mc="http://schemas.openxmlformats.org/markup-compatibility/2006" xmlns:o="urn:schemas-microsoft-com:office:office" xmlns:r="http://schemas.openxmlformats.org/officeDocument/2006/relationships" xmlns:m="http://schemas.openxmlformats.org/officeDocument/2006/math" xmlns:v="urn:schemas-microsoft-com:vml" xmlns:wp14="http://schemas.microsoft.com/office/word/2010/wordprocessingDrawing" xmlns:wp="http://schemas.openxmlformats.org/drawingml/2006/wordprocessingDrawing" xmlns:w10="urn:schemas-microsoft-com:office:word" xmlns:w="http://schemas.openxmlformats.org/wordprocessingml/2006/main" xmlns:w14="http://schemas.microsoft.com/office/word/2010/wordml" xmlns:w15="http://schemas.microsoft.com/office/word/2012/wordml" xmlns:wpg="http://schemas.microsoft.com/office/word/2010/wordprocessingGroup" xmlns:wpi="http://schemas.microsoft.com/office/word/2010/wordprocessingInk" xmlns:wne="http://schemas.microsoft.com/office/word/2006/wordml" xmlns:wps="http://schemas.microsoft.com/office/word/2010/wordprocessingShape" mc:Ignorable="w14 w15 wp14">
   <w:abstractNum w:abstractNumId="0" w15:restartNumberingAfterBreak="0">
+    <w:nsid w:val="1F2D3573"/>
+    <w:multiLevelType w:val="hybridMultilevel"/>
+    <w:tmpl w:val="C898F806"/>
+    <w:lvl w:ilvl="0" w:tplc="1009000F">
+      <w:start w:val="1"/>
+      <w:numFmt w:val="decimal"/>
+      <w:lvlText w:val="%1."/>
+      <w:lvlJc w:val="left"/>
+      <w:pPr>
+        <w:ind w:left="720" w:hanging="360"/>
+      </w:pPr>
+      <w:rPr>
+        <w:rFonts w:hint="default"/>
+      </w:rPr>
+    </w:lvl>
+    <w:lvl w:ilvl="1" w:tplc="10090019" w:tentative="1">
+      <w:start w:val="1"/>
+      <w:numFmt w:val="lowerLetter"/>
+      <w:lvlText w:val="%2."/>
+      <w:lvlJc w:val="left"/>
+      <w:pPr>
+        <w:ind w:left="1440" w:hanging="360"/>
+      </w:pPr>
+    </w:lvl>
+    <w:lvl w:ilvl="2" w:tplc="1009001B" w:tentative="1">
+      <w:start w:val="1"/>
+      <w:numFmt w:val="lowerRoman"/>
+      <w:lvlText w:val="%3."/>
+      <w:lvlJc w:val="right"/>
+      <w:pPr>
+        <w:ind w:left="2160" w:hanging="180"/>
+      </w:pPr>
+    </w:lvl>
+    <w:lvl w:ilvl="3" w:tplc="1009000F" w:tentative="1">
+      <w:start w:val="1"/>
+      <w:numFmt w:val="decimal"/>
+      <w:lvlText w:val="%4."/>
+      <w:lvlJc w:val="left"/>
+      <w:pPr>
+        <w:ind w:left="2880" w:hanging="360"/>
+      </w:pPr>
+    </w:lvl>
+    <w:lvl w:ilvl="4" w:tplc="10090019" w:tentative="1">
+      <w:start w:val="1"/>
+      <w:numFmt w:val="lowerLetter"/>
+      <w:lvlText w:val="%5."/>
+      <w:lvlJc w:val="left"/>
+      <w:pPr>
+        <w:ind w:left="3600" w:hanging="360"/>
+      </w:pPr>
+    </w:lvl>
+    <w:lvl w:ilvl="5" w:tplc="1009001B" w:tentative="1">
+      <w:start w:val="1"/>
+      <w:numFmt w:val="lowerRoman"/>
+      <w:lvlText w:val="%6."/>
+      <w:lvlJc w:val="right"/>
+      <w:pPr>
+        <w:ind w:left="4320" w:hanging="180"/>
+      </w:pPr>
+    </w:lvl>
+    <w:lvl w:ilvl="6" w:tplc="1009000F" w:tentative="1">
+      <w:start w:val="1"/>
+      <w:numFmt w:val="decimal"/>
+      <w:lvlText w:val="%7."/>
+      <w:lvlJc w:val="left"/>
+      <w:pPr>
+        <w:ind w:left="5040" w:hanging="360"/>
+      </w:pPr>
+    </w:lvl>
+    <w:lvl w:ilvl="7" w:tplc="10090019" w:tentative="1">
+      <w:start w:val="1"/>
+      <w:numFmt w:val="lowerLetter"/>
+      <w:lvlText w:val="%8."/>
+      <w:lvlJc w:val="left"/>
+      <w:pPr>
+        <w:ind w:left="5760" w:hanging="360"/>
+      </w:pPr>
+    </w:lvl>
+    <w:lvl w:ilvl="8" w:tplc="1009001B" w:tentative="1">
+      <w:start w:val="1"/>
+      <w:numFmt w:val="lowerRoman"/>
+      <w:lvlText w:val="%9."/>
+      <w:lvlJc w:val="right"/>
+      <w:pPr>
+        <w:ind w:left="6480" w:hanging="180"/>
+      </w:pPr>
+    </w:lvl>
+  </w:abstractNum>
+  <w:abstractNum w:abstractNumId="1" w15:restartNumberingAfterBreak="0">
     <w:nsid w:val="530703E9"/>
     <w:multiLevelType w:val="hybridMultilevel"/>
     <w:tmpl w:val="E466A472"/>
@@ -200,13 +390,16 @@
     </w:lvl>
   </w:abstractNum>
   <w:num w:numId="1">
+    <w:abstractNumId w:val="1"/>
+  </w:num>
+  <w:num w:numId="2">
     <w:abstractNumId w:val="0"/>
   </w:num>
 </w:numbering>
 </file>
 
 <file path=word/styles.xml><?xml version="1.0" encoding="utf-8"?>
-<w:styles xmlns:mc="http://schemas.openxmlformats.org/markup-compatibility/2006" xmlns:r="http://schemas.openxmlformats.org/officeDocument/2006/relationships" xmlns:w="http://schemas.openxmlformats.org/wordprocessingml/2006/main" xmlns:w14="http://schemas.microsoft.com/office/word/2010/wordml" xmlns:w15="http://schemas.microsoft.com/office/word/2012/wordml" xmlns:w16se="http://schemas.microsoft.com/office/word/2015/wordml/symex" mc:Ignorable="w14 w15 w16se">
+<w:styles xmlns:mc="http://schemas.openxmlformats.org/markup-compatibility/2006" xmlns:r="http://schemas.openxmlformats.org/officeDocument/2006/relationships" xmlns:w="http://schemas.openxmlformats.org/wordprocessingml/2006/main" xmlns:w14="http://schemas.microsoft.com/office/word/2010/wordml" xmlns:w15="http://schemas.microsoft.com/office/word/2012/wordml" mc:Ignorable="w14 w15">
   <w:docDefaults>
     <w:rPrDefault>
       <w:rPr>
@@ -222,7 +415,7 @@
       </w:pPr>
     </w:pPrDefault>
   </w:docDefaults>
-  <w:latentStyles w:defLockedState="0" w:defUIPriority="99" w:defSemiHidden="0" w:defUnhideWhenUsed="0" w:defQFormat="0" w:count="372">
+  <w:latentStyles w:defLockedState="0" w:defUIPriority="99" w:defSemiHidden="0" w:defUnhideWhenUsed="0" w:defQFormat="0" w:count="371">
     <w:lsdException w:name="Normal" w:uiPriority="0" w:qFormat="1"/>
     <w:lsdException w:name="heading 1" w:uiPriority="9" w:qFormat="1"/>
     <w:lsdException w:name="heading 2" w:semiHidden="1" w:uiPriority="9" w:unhideWhenUsed="1" w:qFormat="1"/>
@@ -594,7 +787,6 @@
     <w:lsdException w:name="List Table 5 Dark Accent 6" w:uiPriority="50"/>
     <w:lsdException w:name="List Table 6 Colorful Accent 6" w:uiPriority="51"/>
     <w:lsdException w:name="List Table 7 Colorful Accent 6" w:uiPriority="52"/>
-    <w:lsdException w:name="Mention" w:semiHidden="1" w:unhideWhenUsed="1"/>
   </w:latentStyles>
   <w:style w:type="paragraph" w:default="1" w:styleId="Normal">
     <w:name w:val="Normal"/>

</xml_diff>

<commit_message>
Little change in document
</commit_message>
<xml_diff>
--- a/doc/milestone3.docx
+++ b/doc/milestone3.docx
@@ -1,15 +1,12 @@
 
 <file path=word/document.xml><?xml version="1.0" encoding="utf-8"?>
-<w:document xmlns:r="http://schemas.openxmlformats.org/officeDocument/2006/relationships" xmlns:wp="http://schemas.openxmlformats.org/drawingml/2006/wordprocessingDrawing" xmlns:w="http://schemas.openxmlformats.org/wordprocessingml/2006/main" xmlns:w10="urn:schemas-microsoft-com:office:word" xmlns:w14="http://schemas.microsoft.com/office/word/2010/wordml" xmlns:wps="http://schemas.microsoft.com/office/word/2010/wordprocessingShape" xmlns:wpg="http://schemas.microsoft.com/office/word/2010/wordprocessingGroup" xmlns:mc="http://schemas.openxmlformats.org/markup-compatibility/2006" xmlns:v="urn:schemas-microsoft-com:vml" xmlns:o="urn:schemas-microsoft-com:office:office" mc:Ignorable="w14">
+<w:document xmlns:wpc="http://schemas.microsoft.com/office/word/2010/wordprocessingCanvas" xmlns:mc="http://schemas.openxmlformats.org/markup-compatibility/2006" xmlns:o="urn:schemas-microsoft-com:office:office" xmlns:r="http://schemas.openxmlformats.org/officeDocument/2006/relationships" xmlns:m="http://schemas.openxmlformats.org/officeDocument/2006/math" xmlns:v="urn:schemas-microsoft-com:vml" xmlns:wp14="http://schemas.microsoft.com/office/word/2010/wordprocessingDrawing" xmlns:wp="http://schemas.openxmlformats.org/drawingml/2006/wordprocessingDrawing" xmlns:w10="urn:schemas-microsoft-com:office:word" xmlns:w="http://schemas.openxmlformats.org/wordprocessingml/2006/main" xmlns:w14="http://schemas.microsoft.com/office/word/2010/wordml" xmlns:w15="http://schemas.microsoft.com/office/word/2012/wordml" xmlns:wpg="http://schemas.microsoft.com/office/word/2010/wordprocessingGroup" xmlns:wpi="http://schemas.microsoft.com/office/word/2010/wordprocessingInk" xmlns:wne="http://schemas.microsoft.com/office/word/2006/wordml" xmlns:wps="http://schemas.microsoft.com/office/word/2010/wordprocessingShape" mc:Ignorable="w14 w15 wp14">
   <w:body>
     <w:p>
       <w:pPr>
         <w:pStyle w:val="Subtitle"/>
       </w:pPr>
       <w:r>
-        <w:rPr>
-          <w:rtl w:val="0"/>
-        </w:rPr>
         <w:t>Generated code</w:t>
       </w:r>
     </w:p>
@@ -18,22 +15,16 @@
         <w:pStyle w:val="Body"/>
       </w:pPr>
       <w:r>
-        <w:rPr>
-          <w:rtl w:val="0"/>
-        </w:rPr>
-        <w:t>We have decided to generate C++ code, for several reasons. First, C++ has been around for many year and has been worked on by many people. Compared to more recent programming languages, there has been a lot of work towards the optimization of C++ compilers. Second, we chose C++ over low-level code such as assembly code because we lack the knowledge in those language to produce well designed code in a reasonable amount of time. We chose C++ over C because of GoLite</w:t>
-      </w:r>
-      <w:r>
-        <w:rPr>
-          <w:rtl w:val="0"/>
-        </w:rPr>
-        <w:t>’</w:t>
-      </w:r>
-      <w:r>
-        <w:rPr>
-          <w:rtl w:val="0"/>
-        </w:rPr>
-        <w:t>s support for unbound slice types. C++ vector library allows us to implement the slice type in a clean fashion and is probably more efficient than any solution we can come up with. We chose C++ over Java, Python or other higher level languages simply because C++ is lower level and should offer better performance.</w:t>
+        <w:t xml:space="preserve">We have decided to generate C++ code, for several reasons. First, C++ has been around for many year and has been worked on by many people. Compared to more recent programming languages, there has been a lot of work towards the optimization </w:t>
+      </w:r>
+      <w:r>
+        <w:t>of C++ compilers. Second, we chose C++ over low-level code such as assembly code because we lack the knowledge in those language to produce well designed code in a reasonable amount of time. We chose C++ over C because of GoLite’s support for unbound slice</w:t>
+      </w:r>
+      <w:r>
+        <w:t xml:space="preserve"> types. C++ vector library allows us to implement the slice type in a clean fashion and is probably more efficient than any solution we can come up with. We chose C++ over Java, Python or other higher level languages simply because C++ is lower level and s</w:t>
+      </w:r>
+      <w:r>
+        <w:t>hould offer better performance.</w:t>
       </w:r>
     </w:p>
     <w:p>
@@ -46,9 +37,6 @@
         <w:pStyle w:val="Subtitle"/>
       </w:pPr>
       <w:r>
-        <w:rPr>
-          <w:rtl w:val="0"/>
-        </w:rPr>
         <w:t>Code generation pattern</w:t>
       </w:r>
     </w:p>
@@ -57,22 +45,7 @@
         <w:pStyle w:val="Body"/>
       </w:pPr>
       <w:r>
-        <w:rPr>
-          <w:rtl w:val="0"/>
-        </w:rPr>
-        <w:t>For most of the program</w:t>
-      </w:r>
-      <w:r>
-        <w:rPr>
-          <w:rtl w:val="0"/>
-        </w:rPr>
-        <w:t>’</w:t>
-      </w:r>
-      <w:r>
-        <w:rPr>
-          <w:rtl w:val="0"/>
-        </w:rPr>
-        <w:t>s structure and control flow, such as for loops and if statements, we simply use the constructs provided by C++.</w:t>
+        <w:t>For most of the program’s structure and control flow, such as for loops and if statements, we simply use the constructs provided by C++.</w:t>
       </w:r>
     </w:p>
     <w:p>
@@ -85,111 +58,73 @@
         <w:pStyle w:val="Subtitle"/>
       </w:pPr>
       <w:r>
-        <w:rPr>
-          <w:rtl w:val="0"/>
-        </w:rPr>
         <w:t>Design decisions</w:t>
       </w:r>
     </w:p>
     <w:p>
       <w:pPr>
-        <w:pStyle w:val="List Paragraph"/>
+        <w:pStyle w:val="ListParagraph"/>
         <w:numPr>
           <w:ilvl w:val="0"/>
           <w:numId w:val="2"/>
         </w:numPr>
+      </w:pPr>
+      <w:r>
+        <w:t>There are 2 ways to generate code about alia</w:t>
+      </w:r>
+      <w:r>
+        <w:t xml:space="preserve">s types. One way is to simply generate the code for the underlying type. The other way uses C++ built-in aliasing feature in </w:t>
+      </w:r>
+      <w:r>
         <w:rPr>
-          <w:lang w:val="en-US"/>
-        </w:rPr>
-      </w:pPr>
-      <w:r>
-        <w:rPr>
-          <w:rtl w:val="0"/>
-          <w:lang w:val="en-US"/>
-        </w:rPr>
-        <w:t xml:space="preserve">There are 2 ways to generate code about alias types. One way is to simply generate the code for the underlying type. The other way uses C++ built-in aliasing feature in </w:t>
-      </w:r>
-      <w:r>
-        <w:rPr>
-          <w:b w:val="1"/>
-          <w:bCs w:val="1"/>
-          <w:rtl w:val="0"/>
-          <w:lang w:val="en-US"/>
+          <w:b/>
+          <w:bCs/>
         </w:rPr>
         <w:t>typedef</w:t>
       </w:r>
       <w:r>
-        <w:rPr>
-          <w:rtl w:val="0"/>
-          <w:lang w:val="en-US"/>
-        </w:rPr>
-        <w:t xml:space="preserve"> statements. We have decided to go with the first alternative. Although the second option is a more accurate representation of the source code, generating the basic types directly can improve the readability of the generated code.</w:t>
-      </w:r>
-    </w:p>
-    <w:p>
-      <w:pPr>
-        <w:pStyle w:val="List Paragraph"/>
+        <w:t xml:space="preserve"> statements. We have decided to go with the first alternative. </w:t>
+      </w:r>
+      <w:r>
+        <w:t>We have opted for the second option as it provides a more accurate representation of the source code without any performance drawback.</w:t>
+      </w:r>
+      <w:bookmarkStart w:id="0" w:name="_GoBack"/>
+      <w:bookmarkEnd w:id="0"/>
+    </w:p>
+    <w:p>
+      <w:pPr>
+        <w:pStyle w:val="ListParagraph"/>
         <w:numPr>
           <w:ilvl w:val="0"/>
           <w:numId w:val="2"/>
         </w:numPr>
-        <w:rPr>
-          <w:lang w:val="en-US"/>
-        </w:rPr>
-      </w:pPr>
-      <w:r>
-        <w:rPr>
-          <w:rtl w:val="0"/>
-          <w:lang w:val="en-US"/>
-        </w:rPr>
-        <w:t>To match Go</w:t>
-      </w:r>
-      <w:r>
-        <w:rPr>
-          <w:rtl w:val="0"/>
-          <w:lang w:val="en-US"/>
-        </w:rPr>
-        <w:t>’</w:t>
-      </w:r>
-      <w:r>
-        <w:rPr>
-          <w:rtl w:val="0"/>
-          <w:lang w:val="en-US"/>
-        </w:rPr>
-        <w:t>s design, we have decided to make slice into pointers, which means that assignment will only perform a shallow copy and slices will be passed as reference in function calls. In contrast, arrays assignments will be deep copies and will be passed by value in function calls. Therefore, for GoLite arrays, we will use std::array&lt;T&gt; from C++</w:t>
-      </w:r>
-      <w:r>
-        <w:rPr>
-          <w:rtl w:val="0"/>
-          <w:lang w:val="en-US"/>
-        </w:rPr>
-        <w:t>’</w:t>
-      </w:r>
-      <w:r>
-        <w:rPr>
-          <w:rtl w:val="0"/>
-          <w:lang w:val="en-US"/>
-        </w:rPr>
-        <w:t xml:space="preserve">s standard template library (STL). For GoLite slices, we will use pointers to std::vector&lt;T&gt; from STL. </w:t>
-      </w:r>
-    </w:p>
-    <w:p>
-      <w:pPr>
-        <w:pStyle w:val="List Paragraph"/>
+      </w:pPr>
+      <w:r>
+        <w:t>To match Go’s design, we have decided to make slice into pointers, which means that assignment will only perform a shallow copy and slices will be pa</w:t>
+      </w:r>
+      <w:r>
+        <w:t>ssed as reference in function calls. In contrast, arrays assignments will be deep copies and will be passed by value in function calls. Therefore, for GoLite arrays, we will use std::array&lt;T&gt; from C++’s standard template library (STL). For GoLite slices, w</w:t>
+      </w:r>
+      <w:r>
+        <w:t xml:space="preserve">e will use pointers to std::vector&lt;T&gt; from STL. </w:t>
+      </w:r>
+    </w:p>
+    <w:p>
+      <w:pPr>
+        <w:pStyle w:val="ListParagraph"/>
         <w:numPr>
           <w:ilvl w:val="0"/>
           <w:numId w:val="2"/>
         </w:numPr>
-        <w:rPr>
-          <w:lang w:val="en-US"/>
-        </w:rPr>
-      </w:pPr>
-      <w:r>
-        <w:rPr>
-          <w:rtl w:val="0"/>
-          <w:lang w:val="en-US"/>
-        </w:rPr>
-        <w:t>In if-statement, switch-statement and for-loop, it is allowed to have an initial statement which can declare variables that will only exist in the scope of the control block, but can also be shadow by any variable with the same name declared inside the block. To do so, we have decided to envelop all such structures with another scope that contains the initial statement and the control block itself. This way, the initial statement does not interfere with the outside scope (and can shadow variables from outside scope properly) and let variables inside the control block shadow any variable declared in the initial statement.</w:t>
+      </w:pPr>
+      <w:r>
+        <w:t>In if-statement, switch-statement and for-loop, it is allowed to have an initial statement which can declare variables that will only exist in the scope of the control block, but can also be shadow by any va</w:t>
+      </w:r>
+      <w:r>
+        <w:t>riable with the same name declared inside the block. To do so, we have decided to envelop all such structures with another scope that contains the initial statement and the control block itself. This way, the initial statement does not interfere with the o</w:t>
+      </w:r>
+      <w:r>
+        <w:t>utside scope (and can shadow variables from outside scope properly) and let variables inside the control block shadow any variable declared in the initial statement.</w:t>
       </w:r>
     </w:p>
     <w:p>
@@ -197,9 +132,6 @@
         <w:pStyle w:val="Subtitle"/>
       </w:pPr>
       <w:r>
-        <w:rPr>
-          <w:rtl w:val="0"/>
-        </w:rPr>
         <w:t>Implemented</w:t>
       </w:r>
     </w:p>
@@ -208,351 +140,287 @@
         <w:pStyle w:val="Body"/>
       </w:pPr>
       <w:r>
-        <w:rPr>
-          <w:rtl w:val="0"/>
-        </w:rPr>
         <w:t xml:space="preserve">   Declarations</w:t>
       </w:r>
     </w:p>
     <w:p>
       <w:pPr>
-        <w:pStyle w:val="List Paragraph"/>
+        <w:pStyle w:val="ListParagraph"/>
         <w:numPr>
           <w:ilvl w:val="0"/>
           <w:numId w:val="4"/>
         </w:numPr>
-        <w:rPr>
-          <w:lang w:val="en-US"/>
-        </w:rPr>
-      </w:pPr>
-      <w:r>
-        <w:rPr>
-          <w:rtl w:val="0"/>
-          <w:lang w:val="en-US"/>
-        </w:rPr>
+      </w:pPr>
+      <w:r>
         <w:t>Function declarations</w:t>
       </w:r>
     </w:p>
     <w:p>
       <w:pPr>
-        <w:pStyle w:val="List Paragraph"/>
+        <w:pStyle w:val="ListParagraph"/>
         <w:numPr>
           <w:ilvl w:val="0"/>
           <w:numId w:val="4"/>
         </w:numPr>
-        <w:spacing w:line="259" w:lineRule="auto"/>
-        <w:rPr>
-          <w:lang w:val="en-US"/>
-        </w:rPr>
-      </w:pPr>
-      <w:r>
-        <w:rPr>
-          <w:rtl w:val="0"/>
-          <w:lang w:val="en-US"/>
-        </w:rPr>
+      </w:pPr>
+      <w:r>
         <w:t>Variable declarations</w:t>
       </w:r>
     </w:p>
     <w:p>
       <w:pPr>
-        <w:pStyle w:val="List Paragraph"/>
+        <w:pStyle w:val="ListParagraph"/>
         <w:numPr>
           <w:ilvl w:val="0"/>
           <w:numId w:val="4"/>
         </w:numPr>
-        <w:spacing w:line="259" w:lineRule="auto"/>
-        <w:rPr>
-          <w:lang w:val="en-US"/>
-        </w:rPr>
-      </w:pPr>
-      <w:r>
-        <w:rPr>
-          <w:rtl w:val="0"/>
-          <w:lang w:val="en-US"/>
-        </w:rPr>
-        <w:t>Type declarations(for all types in GoLite)</w:t>
-      </w:r>
-    </w:p>
-    <w:p>
-      <w:pPr>
-        <w:pStyle w:val="List Paragraph"/>
-        <w:spacing w:line="259" w:lineRule="auto"/>
-        <w:ind w:left="0" w:firstLine="0"/>
-      </w:pPr>
-      <w:r>
-        <w:rPr>
-          <w:rtl w:val="0"/>
-          <w:lang w:val="en-US"/>
-        </w:rPr>
+      </w:pPr>
+      <w:r>
+        <w:t>Type declarations(</w:t>
+      </w:r>
+      <w:r>
+        <w:t>for all types in GoLite)</w:t>
+      </w:r>
+    </w:p>
+    <w:p>
+      <w:pPr>
+        <w:pStyle w:val="ListParagraph"/>
+        <w:ind w:left="0"/>
+      </w:pPr>
+      <w:r>
+        <w:lastRenderedPageBreak/>
         <w:t xml:space="preserve">   Statements</w:t>
       </w:r>
     </w:p>
     <w:p>
       <w:pPr>
-        <w:pStyle w:val="List Paragraph"/>
+        <w:pStyle w:val="ListParagraph"/>
         <w:numPr>
           <w:ilvl w:val="0"/>
           <w:numId w:val="5"/>
         </w:numPr>
-        <w:spacing w:line="259" w:lineRule="auto"/>
-        <w:rPr>
-          <w:lang w:val="en-US"/>
-        </w:rPr>
-      </w:pPr>
-      <w:r>
-        <w:rPr>
-          <w:rtl w:val="0"/>
-          <w:lang w:val="en-US"/>
-        </w:rPr>
+      </w:pPr>
+      <w:r>
         <w:t>Control structures (all if-statements, for-loops, switch-statement)</w:t>
       </w:r>
     </w:p>
     <w:p>
       <w:pPr>
-        <w:pStyle w:val="List Paragraph"/>
+        <w:pStyle w:val="ListParagraph"/>
         <w:numPr>
           <w:ilvl w:val="0"/>
           <w:numId w:val="4"/>
         </w:numPr>
-        <w:spacing w:line="259" w:lineRule="auto"/>
-        <w:rPr>
-          <w:lang w:val="en-US"/>
-        </w:rPr>
-      </w:pPr>
-      <w:r>
-        <w:rPr>
-          <w:rtl w:val="0"/>
-          <w:lang w:val="en-US"/>
-        </w:rPr>
+      </w:pPr>
+      <w:r>
         <w:t>Empty statement</w:t>
       </w:r>
     </w:p>
     <w:p>
       <w:pPr>
-        <w:pStyle w:val="List Paragraph"/>
+        <w:pStyle w:val="ListParagraph"/>
         <w:numPr>
           <w:ilvl w:val="0"/>
           <w:numId w:val="4"/>
         </w:numPr>
-        <w:rPr>
-          <w:lang w:val="en-US"/>
-        </w:rPr>
-      </w:pPr>
-      <w:r>
-        <w:rPr>
-          <w:rtl w:val="0"/>
-          <w:lang w:val="en-US"/>
-        </w:rPr>
+      </w:pPr>
+      <w:r>
         <w:t>break and continue</w:t>
       </w:r>
     </w:p>
     <w:p>
       <w:pPr>
-        <w:pStyle w:val="List Paragraph"/>
+        <w:pStyle w:val="ListParagraph"/>
         <w:numPr>
           <w:ilvl w:val="0"/>
           <w:numId w:val="4"/>
         </w:numPr>
-        <w:rPr>
-          <w:lang w:val="en-US"/>
-        </w:rPr>
-      </w:pPr>
-      <w:r>
-        <w:rPr>
-          <w:rtl w:val="0"/>
-          <w:lang w:val="en-US"/>
-        </w:rPr>
+      </w:pPr>
+      <w:r>
         <w:t>Expression statement</w:t>
       </w:r>
     </w:p>
     <w:p>
       <w:pPr>
-        <w:pStyle w:val="List Paragraph"/>
+        <w:pStyle w:val="ListParagraph"/>
         <w:numPr>
           <w:ilvl w:val="0"/>
           <w:numId w:val="4"/>
         </w:numPr>
-        <w:rPr>
-          <w:lang w:val="en-US"/>
-        </w:rPr>
-      </w:pPr>
-      <w:r>
-        <w:rPr>
-          <w:rtl w:val="0"/>
-          <w:lang w:val="en-US"/>
-        </w:rPr>
+      </w:pPr>
+      <w:r>
         <w:t>return</w:t>
       </w:r>
     </w:p>
     <w:p>
       <w:pPr>
-        <w:pStyle w:val="List Paragraph"/>
+        <w:pStyle w:val="ListParagraph"/>
         <w:numPr>
           <w:ilvl w:val="0"/>
           <w:numId w:val="4"/>
         </w:numPr>
-        <w:rPr>
-          <w:lang w:val="en-US"/>
-        </w:rPr>
-      </w:pPr>
-      <w:r>
-        <w:rPr>
-          <w:rtl w:val="0"/>
-          <w:lang w:val="en-US"/>
-        </w:rPr>
+      </w:pPr>
+      <w:r>
         <w:t>declaration statement</w:t>
       </w:r>
     </w:p>
     <w:p>
       <w:pPr>
-        <w:pStyle w:val="List Paragraph"/>
+        <w:pStyle w:val="ListParagraph"/>
         <w:numPr>
           <w:ilvl w:val="0"/>
           <w:numId w:val="4"/>
         </w:numPr>
-        <w:rPr>
-          <w:lang w:val="en-US"/>
-        </w:rPr>
-      </w:pPr>
-      <w:r>
-        <w:rPr>
-          <w:rtl w:val="0"/>
-          <w:lang w:val="en-US"/>
-        </w:rPr>
+      </w:pPr>
+      <w:r>
         <w:t>assignment</w:t>
       </w:r>
     </w:p>
     <w:p>
       <w:pPr>
-        <w:pStyle w:val="List Paragraph"/>
+        <w:pStyle w:val="ListParagraph"/>
         <w:numPr>
           <w:ilvl w:val="0"/>
           <w:numId w:val="4"/>
         </w:numPr>
-        <w:rPr>
-          <w:lang w:val="en-US"/>
-        </w:rPr>
-      </w:pPr>
-      <w:r>
-        <w:rPr>
-          <w:rtl w:val="0"/>
-          <w:lang w:val="en-US"/>
-        </w:rPr>
+      </w:pPr>
+      <w:r>
         <w:t>op-assignment</w:t>
       </w:r>
     </w:p>
     <w:p>
       <w:pPr>
-        <w:pStyle w:val="List Paragraph"/>
+        <w:pStyle w:val="ListParagraph"/>
         <w:numPr>
           <w:ilvl w:val="0"/>
           <w:numId w:val="4"/>
         </w:numPr>
-        <w:rPr>
-          <w:lang w:val="en-US"/>
-        </w:rPr>
-      </w:pPr>
-      <w:r>
-        <w:rPr>
-          <w:rtl w:val="0"/>
-          <w:lang w:val="en-US"/>
-        </w:rPr>
+      </w:pPr>
+      <w:r>
         <w:t>block</w:t>
       </w:r>
     </w:p>
     <w:p>
       <w:pPr>
-        <w:pStyle w:val="List Paragraph"/>
+        <w:pStyle w:val="ListParagraph"/>
         <w:numPr>
           <w:ilvl w:val="0"/>
           <w:numId w:val="4"/>
         </w:numPr>
-        <w:rPr>
-          <w:lang w:val="en-US"/>
-        </w:rPr>
-      </w:pPr>
-      <w:r>
-        <w:rPr>
-          <w:rtl w:val="0"/>
-          <w:lang w:val="en-US"/>
-        </w:rPr>
+      </w:pPr>
+      <w:r>
         <w:t>print/println</w:t>
       </w:r>
     </w:p>
     <w:p>
       <w:pPr>
-        <w:pStyle w:val="List Paragraph"/>
-        <w:ind w:left="0" w:firstLine="0"/>
-      </w:pPr>
-      <w:r>
-        <w:rPr>
-          <w:rtl w:val="0"/>
-          <w:lang w:val="en-US"/>
-        </w:rPr>
+        <w:pStyle w:val="ListParagraph"/>
+        <w:ind w:left="0"/>
+      </w:pPr>
+      <w:r>
         <w:t xml:space="preserve">  Expressions</w:t>
       </w:r>
     </w:p>
     <w:p>
       <w:pPr>
-        <w:pStyle w:val="List Paragraph"/>
-        <w:ind w:left="0" w:firstLine="0"/>
-      </w:pPr>
-      <w:r>
-        <w:rPr>
-          <w:rtl w:val="0"/>
-          <w:lang w:val="en-US"/>
-        </w:rPr>
+        <w:pStyle w:val="ListParagraph"/>
+        <w:ind w:left="0"/>
+      </w:pPr>
+      <w:r>
         <w:t xml:space="preserve">      All expressions except append and type cast</w:t>
       </w:r>
     </w:p>
     <w:sectPr>
-      <w:headerReference w:type="default" r:id="rId4"/>
-      <w:footerReference w:type="default" r:id="rId5"/>
-      <w:pgSz w:w="12240" w:h="15840" w:orient="portrait"/>
-      <w:pgMar w:top="1440" w:right="1440" w:bottom="1440" w:left="1440" w:header="720" w:footer="720"/>
-      <w:bidi w:val="0"/>
+      <w:headerReference w:type="default" r:id="rId7"/>
+      <w:footerReference w:type="default" r:id="rId8"/>
+      <w:pgSz w:w="12240" w:h="15840"/>
+      <w:pgMar w:top="1440" w:right="1440" w:bottom="1440" w:left="1440" w:header="720" w:footer="720" w:gutter="0"/>
+      <w:cols w:space="720"/>
     </w:sectPr>
   </w:body>
 </w:document>
 </file>
 
+<file path=word/endnotes.xml><?xml version="1.0" encoding="utf-8"?>
+<w:endnotes xmlns:wpc="http://schemas.microsoft.com/office/word/2010/wordprocessingCanvas" xmlns:mc="http://schemas.openxmlformats.org/markup-compatibility/2006" xmlns:o="urn:schemas-microsoft-com:office:office" xmlns:r="http://schemas.openxmlformats.org/officeDocument/2006/relationships" xmlns:m="http://schemas.openxmlformats.org/officeDocument/2006/math" xmlns:v="urn:schemas-microsoft-com:vml" xmlns:wp14="http://schemas.microsoft.com/office/word/2010/wordprocessingDrawing" xmlns:wp="http://schemas.openxmlformats.org/drawingml/2006/wordprocessingDrawing" xmlns:w10="urn:schemas-microsoft-com:office:word" xmlns:w="http://schemas.openxmlformats.org/wordprocessingml/2006/main" xmlns:w14="http://schemas.microsoft.com/office/word/2010/wordml" xmlns:w15="http://schemas.microsoft.com/office/word/2012/wordml" xmlns:wpg="http://schemas.microsoft.com/office/word/2010/wordprocessingGroup" xmlns:wpi="http://schemas.microsoft.com/office/word/2010/wordprocessingInk" xmlns:wne="http://schemas.microsoft.com/office/word/2006/wordml" xmlns:wps="http://schemas.microsoft.com/office/word/2010/wordprocessingShape" mc:Ignorable="w14 w15 wp14">
+  <w:endnote w:type="separator" w:id="-1">
+    <w:p>
+      <w:r>
+        <w:separator/>
+      </w:r>
+    </w:p>
+  </w:endnote>
+  <w:endnote w:type="continuationSeparator" w:id="0">
+    <w:p>
+      <w:r>
+        <w:continuationSeparator/>
+      </w:r>
+    </w:p>
+  </w:endnote>
+</w:endnotes>
+</file>
+
 <file path=word/footer1.xml><?xml version="1.0" encoding="utf-8"?>
-<w:ftr xmlns:r="http://schemas.openxmlformats.org/officeDocument/2006/relationships" xmlns:wp="http://schemas.openxmlformats.org/drawingml/2006/wordprocessingDrawing" xmlns:w="http://schemas.openxmlformats.org/wordprocessingml/2006/main" xmlns:w10="urn:schemas-microsoft-com:office:word" xmlns:w14="http://schemas.microsoft.com/office/word/2010/wordml" xmlns:wps="http://schemas.microsoft.com/office/word/2010/wordprocessingShape" xmlns:wpg="http://schemas.microsoft.com/office/word/2010/wordprocessingGroup" xmlns:mc="http://schemas.openxmlformats.org/markup-compatibility/2006" xmlns:v="urn:schemas-microsoft-com:vml" xmlns:o="urn:schemas-microsoft-com:office:office" mc:Ignorable="w14">
+<w:ftr xmlns:wpc="http://schemas.microsoft.com/office/word/2010/wordprocessingCanvas" xmlns:mc="http://schemas.openxmlformats.org/markup-compatibility/2006" xmlns:o="urn:schemas-microsoft-com:office:office" xmlns:r="http://schemas.openxmlformats.org/officeDocument/2006/relationships" xmlns:m="http://schemas.openxmlformats.org/officeDocument/2006/math" xmlns:v="urn:schemas-microsoft-com:vml" xmlns:wp14="http://schemas.microsoft.com/office/word/2010/wordprocessingDrawing" xmlns:wp="http://schemas.openxmlformats.org/drawingml/2006/wordprocessingDrawing" xmlns:w10="urn:schemas-microsoft-com:office:word" xmlns:w="http://schemas.openxmlformats.org/wordprocessingml/2006/main" xmlns:w14="http://schemas.microsoft.com/office/word/2010/wordml" xmlns:w15="http://schemas.microsoft.com/office/word/2012/wordml" xmlns:wpg="http://schemas.microsoft.com/office/word/2010/wordprocessingGroup" xmlns:wpi="http://schemas.microsoft.com/office/word/2010/wordprocessingInk" xmlns:wne="http://schemas.microsoft.com/office/word/2006/wordml" xmlns:wps="http://schemas.microsoft.com/office/word/2010/wordprocessingShape" mc:Ignorable="w14 w15 wp14">
   <w:p>
     <w:pPr>
-      <w:pStyle w:val="Header &amp; Footer"/>
-      <w:bidi w:val="0"/>
+      <w:pStyle w:val="HeaderFooter"/>
     </w:pPr>
-    <w:r/>
   </w:p>
 </w:ftr>
 </file>
 
+<file path=word/footnotes.xml><?xml version="1.0" encoding="utf-8"?>
+<w:footnotes xmlns:wpc="http://schemas.microsoft.com/office/word/2010/wordprocessingCanvas" xmlns:mc="http://schemas.openxmlformats.org/markup-compatibility/2006" xmlns:o="urn:schemas-microsoft-com:office:office" xmlns:r="http://schemas.openxmlformats.org/officeDocument/2006/relationships" xmlns:m="http://schemas.openxmlformats.org/officeDocument/2006/math" xmlns:v="urn:schemas-microsoft-com:vml" xmlns:wp14="http://schemas.microsoft.com/office/word/2010/wordprocessingDrawing" xmlns:wp="http://schemas.openxmlformats.org/drawingml/2006/wordprocessingDrawing" xmlns:w10="urn:schemas-microsoft-com:office:word" xmlns:w="http://schemas.openxmlformats.org/wordprocessingml/2006/main" xmlns:w14="http://schemas.microsoft.com/office/word/2010/wordml" xmlns:w15="http://schemas.microsoft.com/office/word/2012/wordml" xmlns:wpg="http://schemas.microsoft.com/office/word/2010/wordprocessingGroup" xmlns:wpi="http://schemas.microsoft.com/office/word/2010/wordprocessingInk" xmlns:wne="http://schemas.microsoft.com/office/word/2006/wordml" xmlns:wps="http://schemas.microsoft.com/office/word/2010/wordprocessingShape" mc:Ignorable="w14 w15 wp14">
+  <w:footnote w:type="separator" w:id="-1">
+    <w:p>
+      <w:r>
+        <w:separator/>
+      </w:r>
+    </w:p>
+  </w:footnote>
+  <w:footnote w:type="continuationSeparator" w:id="0">
+    <w:p>
+      <w:r>
+        <w:continuationSeparator/>
+      </w:r>
+    </w:p>
+  </w:footnote>
+</w:footnotes>
+</file>
+
 <file path=word/header1.xml><?xml version="1.0" encoding="utf-8"?>
-<w:hdr xmlns:r="http://schemas.openxmlformats.org/officeDocument/2006/relationships" xmlns:wp="http://schemas.openxmlformats.org/drawingml/2006/wordprocessingDrawing" xmlns:w="http://schemas.openxmlformats.org/wordprocessingml/2006/main" xmlns:w10="urn:schemas-microsoft-com:office:word" xmlns:w14="http://schemas.microsoft.com/office/word/2010/wordml" xmlns:wps="http://schemas.microsoft.com/office/word/2010/wordprocessingShape" xmlns:wpg="http://schemas.microsoft.com/office/word/2010/wordprocessingGroup" xmlns:mc="http://schemas.openxmlformats.org/markup-compatibility/2006" xmlns:v="urn:schemas-microsoft-com:vml" xmlns:o="urn:schemas-microsoft-com:office:office" mc:Ignorable="w14">
+<w:hdr xmlns:wpc="http://schemas.microsoft.com/office/word/2010/wordprocessingCanvas" xmlns:mc="http://schemas.openxmlformats.org/markup-compatibility/2006" xmlns:o="urn:schemas-microsoft-com:office:office" xmlns:r="http://schemas.openxmlformats.org/officeDocument/2006/relationships" xmlns:m="http://schemas.openxmlformats.org/officeDocument/2006/math" xmlns:v="urn:schemas-microsoft-com:vml" xmlns:wp14="http://schemas.microsoft.com/office/word/2010/wordprocessingDrawing" xmlns:wp="http://schemas.openxmlformats.org/drawingml/2006/wordprocessingDrawing" xmlns:w10="urn:schemas-microsoft-com:office:word" xmlns:w="http://schemas.openxmlformats.org/wordprocessingml/2006/main" xmlns:w14="http://schemas.microsoft.com/office/word/2010/wordml" xmlns:w15="http://schemas.microsoft.com/office/word/2012/wordml" xmlns:wpg="http://schemas.microsoft.com/office/word/2010/wordprocessingGroup" xmlns:wpi="http://schemas.microsoft.com/office/word/2010/wordprocessingInk" xmlns:wne="http://schemas.microsoft.com/office/word/2006/wordml" xmlns:wps="http://schemas.microsoft.com/office/word/2010/wordprocessingShape" mc:Ignorable="w14 w15 wp14">
   <w:p>
     <w:pPr>
-      <w:pStyle w:val="Header &amp; Footer"/>
-      <w:bidi w:val="0"/>
+      <w:pStyle w:val="HeaderFooter"/>
     </w:pPr>
-    <w:r/>
   </w:p>
 </w:hdr>
 </file>
 
 <file path=word/numbering.xml><?xml version="1.0" encoding="utf-8"?>
-<w:numbering xmlns:w="http://schemas.openxmlformats.org/wordprocessingml/2006/main" xmlns:wp="http://schemas.openxmlformats.org/drawingml/2006/wordprocessingDrawing" xmlns:w14="http://schemas.microsoft.com/office/word/2010/wordml" xmlns:r="http://schemas.openxmlformats.org/officeDocument/2006/relationships" xmlns:v="urn:schemas-microsoft-com:vml" xmlns:o="urn:schemas-microsoft-com:office:office">
-  <w:abstractNum w:abstractNumId="0">
+<w:numbering xmlns:wpc="http://schemas.microsoft.com/office/word/2010/wordprocessingCanvas" xmlns:mc="http://schemas.openxmlformats.org/markup-compatibility/2006" xmlns:o="urn:schemas-microsoft-com:office:office" xmlns:r="http://schemas.openxmlformats.org/officeDocument/2006/relationships" xmlns:m="http://schemas.openxmlformats.org/officeDocument/2006/math" xmlns:v="urn:schemas-microsoft-com:vml" xmlns:wp14="http://schemas.microsoft.com/office/word/2010/wordprocessingDrawing" xmlns:wp="http://schemas.openxmlformats.org/drawingml/2006/wordprocessingDrawing" xmlns:w10="urn:schemas-microsoft-com:office:word" xmlns:w="http://schemas.openxmlformats.org/wordprocessingml/2006/main" xmlns:w14="http://schemas.microsoft.com/office/word/2010/wordml" xmlns:w15="http://schemas.microsoft.com/office/word/2012/wordml" xmlns:wpg="http://schemas.microsoft.com/office/word/2010/wordprocessingGroup" xmlns:wpi="http://schemas.microsoft.com/office/word/2010/wordprocessingInk" xmlns:wne="http://schemas.microsoft.com/office/word/2006/wordml" xmlns:wps="http://schemas.microsoft.com/office/word/2010/wordprocessingShape" mc:Ignorable="w14 w15 wp14">
+  <w:abstractNum w:abstractNumId="0" w15:restartNumberingAfterBreak="0">
+    <w:nsid w:val="2D2767DE"/>
     <w:multiLevelType w:val="hybridMultilevel"/>
-    <w:numStyleLink w:val="Imported Style 1"/>
+    <w:tmpl w:val="3AFC3D02"/>
+    <w:numStyleLink w:val="ImportedStyle2"/>
   </w:abstractNum>
-  <w:abstractNum w:abstractNumId="1">
+  <w:abstractNum w:abstractNumId="1" w15:restartNumberingAfterBreak="0">
+    <w:nsid w:val="3FCD6665"/>
     <w:multiLevelType w:val="hybridMultilevel"/>
-    <w:styleLink w:val="Imported Style 1"/>
-    <w:lvl w:ilvl="0">
+    <w:tmpl w:val="6D9A23D0"/>
+    <w:numStyleLink w:val="ImportedStyle1"/>
+  </w:abstractNum>
+  <w:abstractNum w:abstractNumId="2" w15:restartNumberingAfterBreak="0">
+    <w:nsid w:val="6F167A57"/>
+    <w:multiLevelType w:val="hybridMultilevel"/>
+    <w:tmpl w:val="6D9A23D0"/>
+    <w:styleLink w:val="ImportedStyle1"/>
+    <w:lvl w:ilvl="0" w:tplc="6C0EE9FA">
       <w:start w:val="1"/>
       <w:numFmt w:val="decimal"/>
-      <w:suff w:val="tab"/>
       <w:lvlText w:val="%1."/>
       <w:lvlJc w:val="left"/>
       <w:pPr>
@@ -575,10 +443,9 @@
         <w:vertAlign w:val="baseline"/>
       </w:rPr>
     </w:lvl>
-    <w:lvl w:ilvl="1">
+    <w:lvl w:ilvl="1" w:tplc="DE6A411E">
       <w:start w:val="1"/>
       <w:numFmt w:val="lowerLetter"/>
-      <w:suff w:val="tab"/>
       <w:lvlText w:val="%2."/>
       <w:lvlJc w:val="left"/>
       <w:pPr>
@@ -601,10 +468,9 @@
         <w:vertAlign w:val="baseline"/>
       </w:rPr>
     </w:lvl>
-    <w:lvl w:ilvl="2">
+    <w:lvl w:ilvl="2" w:tplc="76B09D28">
       <w:start w:val="1"/>
       <w:numFmt w:val="lowerRoman"/>
-      <w:suff w:val="tab"/>
       <w:lvlText w:val="%3."/>
       <w:lvlJc w:val="left"/>
       <w:pPr>
@@ -627,10 +493,9 @@
         <w:vertAlign w:val="baseline"/>
       </w:rPr>
     </w:lvl>
-    <w:lvl w:ilvl="3">
+    <w:lvl w:ilvl="3" w:tplc="AA18D4AE">
       <w:start w:val="1"/>
       <w:numFmt w:val="decimal"/>
-      <w:suff w:val="tab"/>
       <w:lvlText w:val="%4."/>
       <w:lvlJc w:val="left"/>
       <w:pPr>
@@ -653,10 +518,9 @@
         <w:vertAlign w:val="baseline"/>
       </w:rPr>
     </w:lvl>
-    <w:lvl w:ilvl="4">
+    <w:lvl w:ilvl="4" w:tplc="8E004208">
       <w:start w:val="1"/>
       <w:numFmt w:val="lowerLetter"/>
-      <w:suff w:val="tab"/>
       <w:lvlText w:val="%5."/>
       <w:lvlJc w:val="left"/>
       <w:pPr>
@@ -679,10 +543,9 @@
         <w:vertAlign w:val="baseline"/>
       </w:rPr>
     </w:lvl>
-    <w:lvl w:ilvl="5">
+    <w:lvl w:ilvl="5" w:tplc="C07E5D04">
       <w:start w:val="1"/>
       <w:numFmt w:val="lowerRoman"/>
-      <w:suff w:val="tab"/>
       <w:lvlText w:val="%6."/>
       <w:lvlJc w:val="left"/>
       <w:pPr>
@@ -705,10 +568,9 @@
         <w:vertAlign w:val="baseline"/>
       </w:rPr>
     </w:lvl>
-    <w:lvl w:ilvl="6">
+    <w:lvl w:ilvl="6" w:tplc="C72EB494">
       <w:start w:val="1"/>
       <w:numFmt w:val="decimal"/>
-      <w:suff w:val="tab"/>
       <w:lvlText w:val="%7."/>
       <w:lvlJc w:val="left"/>
       <w:pPr>
@@ -731,10 +593,9 @@
         <w:vertAlign w:val="baseline"/>
       </w:rPr>
     </w:lvl>
-    <w:lvl w:ilvl="7">
+    <w:lvl w:ilvl="7" w:tplc="1C52ED56">
       <w:start w:val="1"/>
       <w:numFmt w:val="lowerLetter"/>
-      <w:suff w:val="tab"/>
       <w:lvlText w:val="%8."/>
       <w:lvlJc w:val="left"/>
       <w:pPr>
@@ -757,10 +618,9 @@
         <w:vertAlign w:val="baseline"/>
       </w:rPr>
     </w:lvl>
-    <w:lvl w:ilvl="8">
+    <w:lvl w:ilvl="8" w:tplc="C2A82FE2">
       <w:start w:val="1"/>
       <w:numFmt w:val="lowerRoman"/>
-      <w:suff w:val="tab"/>
       <w:lvlText w:val="%9."/>
       <w:lvlJc w:val="left"/>
       <w:pPr>
@@ -784,17 +644,14 @@
       </w:rPr>
     </w:lvl>
   </w:abstractNum>
-  <w:abstractNum w:abstractNumId="2">
+  <w:abstractNum w:abstractNumId="3" w15:restartNumberingAfterBreak="0">
+    <w:nsid w:val="7245204B"/>
     <w:multiLevelType w:val="hybridMultilevel"/>
-    <w:numStyleLink w:val="Imported Style 2"/>
-  </w:abstractNum>
-  <w:abstractNum w:abstractNumId="3">
-    <w:multiLevelType w:val="hybridMultilevel"/>
-    <w:styleLink w:val="Imported Style 2"/>
-    <w:lvl w:ilvl="0">
+    <w:tmpl w:val="3AFC3D02"/>
+    <w:styleLink w:val="ImportedStyle2"/>
+    <w:lvl w:ilvl="0" w:tplc="D7F0B43C">
       <w:start w:val="1"/>
       <w:numFmt w:val="decimal"/>
-      <w:suff w:val="tab"/>
       <w:lvlText w:val="%1."/>
       <w:lvlJc w:val="left"/>
       <w:pPr>
@@ -817,10 +674,9 @@
         <w:vertAlign w:val="baseline"/>
       </w:rPr>
     </w:lvl>
-    <w:lvl w:ilvl="1">
+    <w:lvl w:ilvl="1" w:tplc="E1ECB05E">
       <w:start w:val="1"/>
       <w:numFmt w:val="lowerLetter"/>
-      <w:suff w:val="tab"/>
       <w:lvlText w:val="%2."/>
       <w:lvlJc w:val="left"/>
       <w:pPr>
@@ -843,10 +699,9 @@
         <w:vertAlign w:val="baseline"/>
       </w:rPr>
     </w:lvl>
-    <w:lvl w:ilvl="2">
+    <w:lvl w:ilvl="2" w:tplc="9518512E">
       <w:start w:val="1"/>
       <w:numFmt w:val="lowerRoman"/>
-      <w:suff w:val="tab"/>
       <w:lvlText w:val="%3."/>
       <w:lvlJc w:val="left"/>
       <w:pPr>
@@ -869,10 +724,9 @@
         <w:vertAlign w:val="baseline"/>
       </w:rPr>
     </w:lvl>
-    <w:lvl w:ilvl="3">
+    <w:lvl w:ilvl="3" w:tplc="A6CC7148">
       <w:start w:val="1"/>
       <w:numFmt w:val="decimal"/>
-      <w:suff w:val="tab"/>
       <w:lvlText w:val="%4."/>
       <w:lvlJc w:val="left"/>
       <w:pPr>
@@ -895,10 +749,9 @@
         <w:vertAlign w:val="baseline"/>
       </w:rPr>
     </w:lvl>
-    <w:lvl w:ilvl="4">
+    <w:lvl w:ilvl="4" w:tplc="5B404088">
       <w:start w:val="1"/>
       <w:numFmt w:val="lowerLetter"/>
-      <w:suff w:val="tab"/>
       <w:lvlText w:val="%5."/>
       <w:lvlJc w:val="left"/>
       <w:pPr>
@@ -921,10 +774,9 @@
         <w:vertAlign w:val="baseline"/>
       </w:rPr>
     </w:lvl>
-    <w:lvl w:ilvl="5">
+    <w:lvl w:ilvl="5" w:tplc="373ED38E">
       <w:start w:val="1"/>
       <w:numFmt w:val="lowerRoman"/>
-      <w:suff w:val="tab"/>
       <w:lvlText w:val="%6."/>
       <w:lvlJc w:val="left"/>
       <w:pPr>
@@ -947,10 +799,9 @@
         <w:vertAlign w:val="baseline"/>
       </w:rPr>
     </w:lvl>
-    <w:lvl w:ilvl="6">
+    <w:lvl w:ilvl="6" w:tplc="9AB0C20A">
       <w:start w:val="1"/>
       <w:numFmt w:val="decimal"/>
-      <w:suff w:val="tab"/>
       <w:lvlText w:val="%7."/>
       <w:lvlJc w:val="left"/>
       <w:pPr>
@@ -973,10 +824,9 @@
         <w:vertAlign w:val="baseline"/>
       </w:rPr>
     </w:lvl>
-    <w:lvl w:ilvl="7">
+    <w:lvl w:ilvl="7" w:tplc="72D8469A">
       <w:start w:val="1"/>
       <w:numFmt w:val="lowerLetter"/>
-      <w:suff w:val="tab"/>
       <w:lvlText w:val="%8."/>
       <w:lvlJc w:val="left"/>
       <w:pPr>
@@ -999,10 +849,9 @@
         <w:vertAlign w:val="baseline"/>
       </w:rPr>
     </w:lvl>
-    <w:lvl w:ilvl="8">
+    <w:lvl w:ilvl="8" w:tplc="DA00DECA">
       <w:start w:val="1"/>
       <w:numFmt w:val="lowerRoman"/>
-      <w:suff w:val="tab"/>
       <w:lvlText w:val="%9."/>
       <w:lvlJc w:val="left"/>
       <w:pPr>
@@ -1027,19 +876,19 @@
     </w:lvl>
   </w:abstractNum>
   <w:num w:numId="1">
-    <w:abstractNumId w:val="1"/>
+    <w:abstractNumId w:val="2"/>
   </w:num>
   <w:num w:numId="2">
-    <w:abstractNumId w:val="0"/>
+    <w:abstractNumId w:val="1"/>
   </w:num>
   <w:num w:numId="3">
     <w:abstractNumId w:val="3"/>
   </w:num>
   <w:num w:numId="4">
-    <w:abstractNumId w:val="2"/>
+    <w:abstractNumId w:val="0"/>
   </w:num>
   <w:num w:numId="5">
-    <w:abstractNumId w:val="2"/>
+    <w:abstractNumId w:val="0"/>
     <w:lvlOverride w:ilvl="0">
       <w:startOverride w:val="1"/>
     </w:lvlOverride>
@@ -1048,48 +897,17 @@
 </file>
 
 <file path=word/styles.xml><?xml version="1.0" encoding="utf-8"?>
-<w:styles xmlns:w="http://schemas.openxmlformats.org/wordprocessingml/2006/main" xmlns:mc="http://schemas.openxmlformats.org/markup-compatibility/2006" xmlns:w14="http://schemas.microsoft.com/office/word/2010/wordml" mc:Ignorable="w14">
+<w:styles xmlns:mc="http://schemas.openxmlformats.org/markup-compatibility/2006" xmlns:r="http://schemas.openxmlformats.org/officeDocument/2006/relationships" xmlns:w="http://schemas.openxmlformats.org/wordprocessingml/2006/main" xmlns:w14="http://schemas.microsoft.com/office/word/2010/wordml" xmlns:w15="http://schemas.microsoft.com/office/word/2012/wordml" mc:Ignorable="w14 w15">
   <w:docDefaults>
     <w:rPrDefault>
       <w:rPr>
-        <w:rFonts w:ascii="Times New Roman" w:cs="Times New Roman" w:hAnsi="Times New Roman" w:eastAsia="Arial Unicode MS"/>
-        <w:b w:val="0"/>
-        <w:bCs w:val="0"/>
-        <w:i w:val="0"/>
-        <w:iCs w:val="0"/>
-        <w:caps w:val="0"/>
-        <w:smallCaps w:val="0"/>
-        <w:strike w:val="0"/>
-        <w:dstrike w:val="0"/>
-        <w:outline w:val="0"/>
-        <w:emboss w:val="0"/>
-        <w:imprint w:val="0"/>
-        <w:vanish w:val="0"/>
-        <w:color w:val="auto"/>
-        <w:spacing w:val="0"/>
-        <w:w w:val="100"/>
-        <w:kern w:val="0"/>
-        <w:position w:val="0"/>
-        <w:sz w:val="20"/>
-        <w:szCs w:val="20"/>
-        <w:u w:val="none" w:color="auto"/>
+        <w:rFonts w:ascii="Times New Roman" w:eastAsia="Arial Unicode MS" w:hAnsi="Times New Roman" w:cs="Times New Roman"/>
         <w:bdr w:val="nil"/>
-        <w:vertAlign w:val="baseline"/>
-        <w:lang/>
+        <w:lang w:val="en-CA" w:eastAsia="en-CA" w:bidi="ar-SA"/>
       </w:rPr>
     </w:rPrDefault>
     <w:pPrDefault>
       <w:pPr>
-        <w:keepNext w:val="0"/>
-        <w:keepLines w:val="0"/>
-        <w:pageBreakBefore w:val="0"/>
-        <w:framePr w:anchorLock="0" w:w="0" w:h="0" w:vSpace="0" w:hSpace="0" w:xAlign="left" w:y="0" w:hRule="exact" w:vAnchor="margin"/>
-        <w:widowControl w:val="1"/>
-        <w:numPr>
-          <w:ilvl w:val="0"/>
-          <w:numId w:val="0"/>
-        </w:numPr>
-        <w:suppressLineNumbers w:val="0"/>
         <w:pBdr>
           <w:top w:val="nil"/>
           <w:left w:val="nil"/>
@@ -1098,28 +916,416 @@
           <w:between w:val="nil"/>
           <w:bar w:val="nil"/>
         </w:pBdr>
-        <w:shd w:val="clear" w:color="auto" w:fill="auto"/>
-        <w:suppressAutoHyphens w:val="0"/>
-        <w:spacing w:before="0" w:beforeAutospacing="0" w:after="0" w:afterAutospacing="0" w:line="240" w:lineRule="auto"/>
-        <w:ind w:left="0" w:right="0" w:firstLine="0"/>
-        <w:jc w:val="left"/>
-        <w:outlineLvl w:val="9"/>
       </w:pPr>
     </w:pPrDefault>
   </w:docDefaults>
+  <w:latentStyles w:defLockedState="0" w:defUIPriority="99" w:defSemiHidden="0" w:defUnhideWhenUsed="0" w:defQFormat="0" w:count="371">
+    <w:lsdException w:name="Normal" w:uiPriority="0" w:qFormat="1"/>
+    <w:lsdException w:name="heading 1" w:uiPriority="9" w:qFormat="1"/>
+    <w:lsdException w:name="heading 2" w:semiHidden="1" w:uiPriority="9" w:unhideWhenUsed="1" w:qFormat="1"/>
+    <w:lsdException w:name="heading 3" w:semiHidden="1" w:uiPriority="9" w:unhideWhenUsed="1" w:qFormat="1"/>
+    <w:lsdException w:name="heading 4" w:semiHidden="1" w:uiPriority="9" w:unhideWhenUsed="1" w:qFormat="1"/>
+    <w:lsdException w:name="heading 5" w:semiHidden="1" w:uiPriority="9" w:unhideWhenUsed="1" w:qFormat="1"/>
+    <w:lsdException w:name="heading 6" w:semiHidden="1" w:uiPriority="9" w:unhideWhenUsed="1" w:qFormat="1"/>
+    <w:lsdException w:name="heading 7" w:semiHidden="1" w:uiPriority="9" w:unhideWhenUsed="1" w:qFormat="1"/>
+    <w:lsdException w:name="heading 8" w:semiHidden="1" w:uiPriority="9" w:unhideWhenUsed="1" w:qFormat="1"/>
+    <w:lsdException w:name="heading 9" w:semiHidden="1" w:uiPriority="9" w:unhideWhenUsed="1" w:qFormat="1"/>
+    <w:lsdException w:name="index 1" w:semiHidden="1" w:unhideWhenUsed="1"/>
+    <w:lsdException w:name="index 2" w:semiHidden="1" w:unhideWhenUsed="1"/>
+    <w:lsdException w:name="index 3" w:semiHidden="1" w:unhideWhenUsed="1"/>
+    <w:lsdException w:name="index 4" w:semiHidden="1" w:unhideWhenUsed="1"/>
+    <w:lsdException w:name="index 5" w:semiHidden="1" w:unhideWhenUsed="1"/>
+    <w:lsdException w:name="index 6" w:semiHidden="1" w:unhideWhenUsed="1"/>
+    <w:lsdException w:name="index 7" w:semiHidden="1" w:unhideWhenUsed="1"/>
+    <w:lsdException w:name="index 8" w:semiHidden="1" w:unhideWhenUsed="1"/>
+    <w:lsdException w:name="index 9" w:semiHidden="1" w:unhideWhenUsed="1"/>
+    <w:lsdException w:name="toc 1" w:semiHidden="1" w:uiPriority="39" w:unhideWhenUsed="1"/>
+    <w:lsdException w:name="toc 2" w:semiHidden="1" w:uiPriority="39" w:unhideWhenUsed="1"/>
+    <w:lsdException w:name="toc 3" w:semiHidden="1" w:uiPriority="39" w:unhideWhenUsed="1"/>
+    <w:lsdException w:name="toc 4" w:semiHidden="1" w:uiPriority="39" w:unhideWhenUsed="1"/>
+    <w:lsdException w:name="toc 5" w:semiHidden="1" w:uiPriority="39" w:unhideWhenUsed="1"/>
+    <w:lsdException w:name="toc 6" w:semiHidden="1" w:uiPriority="39" w:unhideWhenUsed="1"/>
+    <w:lsdException w:name="toc 7" w:semiHidden="1" w:uiPriority="39" w:unhideWhenUsed="1"/>
+    <w:lsdException w:name="toc 8" w:semiHidden="1" w:uiPriority="39" w:unhideWhenUsed="1"/>
+    <w:lsdException w:name="toc 9" w:semiHidden="1" w:uiPriority="39" w:unhideWhenUsed="1"/>
+    <w:lsdException w:name="Normal Indent" w:semiHidden="1" w:unhideWhenUsed="1"/>
+    <w:lsdException w:name="footnote text" w:semiHidden="1" w:unhideWhenUsed="1"/>
+    <w:lsdException w:name="annotation text" w:semiHidden="1" w:unhideWhenUsed="1"/>
+    <w:lsdException w:name="header" w:semiHidden="1" w:unhideWhenUsed="1"/>
+    <w:lsdException w:name="footer" w:semiHidden="1" w:unhideWhenUsed="1"/>
+    <w:lsdException w:name="index heading" w:semiHidden="1" w:unhideWhenUsed="1"/>
+    <w:lsdException w:name="caption" w:semiHidden="1" w:uiPriority="35" w:unhideWhenUsed="1" w:qFormat="1"/>
+    <w:lsdException w:name="table of figures" w:semiHidden="1" w:unhideWhenUsed="1"/>
+    <w:lsdException w:name="envelope address" w:semiHidden="1" w:unhideWhenUsed="1"/>
+    <w:lsdException w:name="envelope return" w:semiHidden="1" w:unhideWhenUsed="1"/>
+    <w:lsdException w:name="footnote reference" w:semiHidden="1" w:unhideWhenUsed="1"/>
+    <w:lsdException w:name="annotation reference" w:semiHidden="1" w:unhideWhenUsed="1"/>
+    <w:lsdException w:name="line number" w:semiHidden="1" w:unhideWhenUsed="1"/>
+    <w:lsdException w:name="page number" w:semiHidden="1" w:unhideWhenUsed="1"/>
+    <w:lsdException w:name="endnote reference" w:semiHidden="1" w:unhideWhenUsed="1"/>
+    <w:lsdException w:name="endnote text" w:semiHidden="1" w:unhideWhenUsed="1"/>
+    <w:lsdException w:name="table of authorities" w:semiHidden="1" w:unhideWhenUsed="1"/>
+    <w:lsdException w:name="macro" w:semiHidden="1" w:unhideWhenUsed="1"/>
+    <w:lsdException w:name="toa heading" w:semiHidden="1" w:unhideWhenUsed="1"/>
+    <w:lsdException w:name="List" w:semiHidden="1" w:unhideWhenUsed="1"/>
+    <w:lsdException w:name="List Bullet" w:semiHidden="1" w:unhideWhenUsed="1"/>
+    <w:lsdException w:name="List Number" w:semiHidden="1" w:unhideWhenUsed="1"/>
+    <w:lsdException w:name="List 2" w:semiHidden="1" w:unhideWhenUsed="1"/>
+    <w:lsdException w:name="List 3" w:semiHidden="1" w:unhideWhenUsed="1"/>
+    <w:lsdException w:name="List 4" w:semiHidden="1" w:unhideWhenUsed="1"/>
+    <w:lsdException w:name="List 5" w:semiHidden="1" w:unhideWhenUsed="1"/>
+    <w:lsdException w:name="List Bullet 2" w:semiHidden="1" w:unhideWhenUsed="1"/>
+    <w:lsdException w:name="List Bullet 3" w:semiHidden="1" w:unhideWhenUsed="1"/>
+    <w:lsdException w:name="List Bullet 4" w:semiHidden="1" w:unhideWhenUsed="1"/>
+    <w:lsdException w:name="List Bullet 5" w:semiHidden="1" w:unhideWhenUsed="1"/>
+    <w:lsdException w:name="List Number 2" w:semiHidden="1" w:unhideWhenUsed="1"/>
+    <w:lsdException w:name="List Number 3" w:semiHidden="1" w:unhideWhenUsed="1"/>
+    <w:lsdException w:name="List Number 4" w:semiHidden="1" w:unhideWhenUsed="1"/>
+    <w:lsdException w:name="List Number 5" w:semiHidden="1" w:unhideWhenUsed="1"/>
+    <w:lsdException w:name="Title" w:uiPriority="10" w:qFormat="1"/>
+    <w:lsdException w:name="Closing" w:semiHidden="1" w:unhideWhenUsed="1"/>
+    <w:lsdException w:name="Signature" w:semiHidden="1" w:unhideWhenUsed="1"/>
+    <w:lsdException w:name="Default Paragraph Font" w:semiHidden="1" w:uiPriority="1" w:unhideWhenUsed="1"/>
+    <w:lsdException w:name="Body Text" w:semiHidden="1" w:unhideWhenUsed="1"/>
+    <w:lsdException w:name="Body Text Indent" w:semiHidden="1" w:unhideWhenUsed="1"/>
+    <w:lsdException w:name="List Continue" w:semiHidden="1" w:unhideWhenUsed="1"/>
+    <w:lsdException w:name="List Continue 2" w:semiHidden="1" w:unhideWhenUsed="1"/>
+    <w:lsdException w:name="List Continue 3" w:semiHidden="1" w:unhideWhenUsed="1"/>
+    <w:lsdException w:name="List Continue 4" w:semiHidden="1" w:unhideWhenUsed="1"/>
+    <w:lsdException w:name="List Continue 5" w:semiHidden="1" w:unhideWhenUsed="1"/>
+    <w:lsdException w:name="Message Header" w:semiHidden="1" w:unhideWhenUsed="1"/>
+    <w:lsdException w:name="Subtitle" w:uiPriority="11" w:qFormat="1"/>
+    <w:lsdException w:name="Salutation" w:semiHidden="1" w:unhideWhenUsed="1"/>
+    <w:lsdException w:name="Date" w:semiHidden="1" w:unhideWhenUsed="1"/>
+    <w:lsdException w:name="Body Text First Indent" w:semiHidden="1" w:unhideWhenUsed="1"/>
+    <w:lsdException w:name="Body Text First Indent 2" w:semiHidden="1" w:unhideWhenUsed="1"/>
+    <w:lsdException w:name="Note Heading" w:semiHidden="1" w:unhideWhenUsed="1"/>
+    <w:lsdException w:name="Body Text 2" w:semiHidden="1" w:unhideWhenUsed="1"/>
+    <w:lsdException w:name="Body Text 3" w:semiHidden="1" w:unhideWhenUsed="1"/>
+    <w:lsdException w:name="Body Text Indent 2" w:semiHidden="1" w:unhideWhenUsed="1"/>
+    <w:lsdException w:name="Body Text Indent 3" w:semiHidden="1" w:unhideWhenUsed="1"/>
+    <w:lsdException w:name="Block Text" w:semiHidden="1" w:unhideWhenUsed="1"/>
+    <w:lsdException w:name="Hyperlink" w:semiHidden="1" w:unhideWhenUsed="1"/>
+    <w:lsdException w:name="FollowedHyperlink" w:semiHidden="1" w:unhideWhenUsed="1"/>
+    <w:lsdException w:name="Strong" w:uiPriority="22" w:qFormat="1"/>
+    <w:lsdException w:name="Emphasis" w:uiPriority="20" w:qFormat="1"/>
+    <w:lsdException w:name="Document Map" w:semiHidden="1" w:unhideWhenUsed="1"/>
+    <w:lsdException w:name="Plain Text" w:semiHidden="1" w:unhideWhenUsed="1"/>
+    <w:lsdException w:name="E-mail Signature" w:semiHidden="1" w:unhideWhenUsed="1"/>
+    <w:lsdException w:name="HTML Top of Form" w:semiHidden="1" w:unhideWhenUsed="1"/>
+    <w:lsdException w:name="HTML Bottom of Form" w:semiHidden="1" w:unhideWhenUsed="1"/>
+    <w:lsdException w:name="Normal (Web)" w:semiHidden="1" w:unhideWhenUsed="1"/>
+    <w:lsdException w:name="HTML Acronym" w:semiHidden="1" w:unhideWhenUsed="1"/>
+    <w:lsdException w:name="HTML Address" w:semiHidden="1" w:unhideWhenUsed="1"/>
+    <w:lsdException w:name="HTML Cite" w:semiHidden="1" w:unhideWhenUsed="1"/>
+    <w:lsdException w:name="HTML Code" w:semiHidden="1" w:unhideWhenUsed="1"/>
+    <w:lsdException w:name="HTML Definition" w:semiHidden="1" w:unhideWhenUsed="1"/>
+    <w:lsdException w:name="HTML Keyboard" w:semiHidden="1" w:unhideWhenUsed="1"/>
+    <w:lsdException w:name="HTML Preformatted" w:semiHidden="1" w:unhideWhenUsed="1"/>
+    <w:lsdException w:name="HTML Sample" w:semiHidden="1" w:unhideWhenUsed="1"/>
+    <w:lsdException w:name="HTML Typewriter" w:semiHidden="1" w:unhideWhenUsed="1"/>
+    <w:lsdException w:name="HTML Variable" w:semiHidden="1" w:unhideWhenUsed="1"/>
+    <w:lsdException w:name="Normal Table" w:semiHidden="1" w:unhideWhenUsed="1"/>
+    <w:lsdException w:name="annotation subject" w:semiHidden="1" w:unhideWhenUsed="1"/>
+    <w:lsdException w:name="No List" w:semiHidden="1" w:unhideWhenUsed="1"/>
+    <w:lsdException w:name="Outline List 1" w:semiHidden="1" w:unhideWhenUsed="1"/>
+    <w:lsdException w:name="Outline List 2" w:semiHidden="1" w:unhideWhenUsed="1"/>
+    <w:lsdException w:name="Outline List 3" w:semiHidden="1" w:unhideWhenUsed="1"/>
+    <w:lsdException w:name="Table Simple 1" w:semiHidden="1" w:unhideWhenUsed="1"/>
+    <w:lsdException w:name="Table Simple 2" w:semiHidden="1" w:unhideWhenUsed="1"/>
+    <w:lsdException w:name="Table Simple 3" w:semiHidden="1" w:unhideWhenUsed="1"/>
+    <w:lsdException w:name="Table Classic 1" w:semiHidden="1" w:unhideWhenUsed="1"/>
+    <w:lsdException w:name="Table Classic 2" w:semiHidden="1" w:unhideWhenUsed="1"/>
+    <w:lsdException w:name="Table Classic 3" w:semiHidden="1" w:unhideWhenUsed="1"/>
+    <w:lsdException w:name="Table Classic 4" w:semiHidden="1" w:unhideWhenUsed="1"/>
+    <w:lsdException w:name="Table Colorful 1" w:semiHidden="1" w:unhideWhenUsed="1"/>
+    <w:lsdException w:name="Table Colorful 2" w:semiHidden="1" w:unhideWhenUsed="1"/>
+    <w:lsdException w:name="Table Colorful 3" w:semiHidden="1" w:unhideWhenUsed="1"/>
+    <w:lsdException w:name="Table Columns 1" w:semiHidden="1" w:unhideWhenUsed="1"/>
+    <w:lsdException w:name="Table Columns 2" w:semiHidden="1" w:unhideWhenUsed="1"/>
+    <w:lsdException w:name="Table Columns 3" w:semiHidden="1" w:unhideWhenUsed="1"/>
+    <w:lsdException w:name="Table Columns 4" w:semiHidden="1" w:unhideWhenUsed="1"/>
+    <w:lsdException w:name="Table Columns 5" w:semiHidden="1" w:unhideWhenUsed="1"/>
+    <w:lsdException w:name="Table Grid 1" w:semiHidden="1" w:unhideWhenUsed="1"/>
+    <w:lsdException w:name="Table Grid 2" w:semiHidden="1" w:unhideWhenUsed="1"/>
+    <w:lsdException w:name="Table Grid 3" w:semiHidden="1" w:unhideWhenUsed="1"/>
+    <w:lsdException w:name="Table Grid 4" w:semiHidden="1" w:unhideWhenUsed="1"/>
+    <w:lsdException w:name="Table Grid 5" w:semiHidden="1" w:unhideWhenUsed="1"/>
+    <w:lsdException w:name="Table Grid 6" w:semiHidden="1" w:unhideWhenUsed="1"/>
+    <w:lsdException w:name="Table Grid 7" w:semiHidden="1" w:unhideWhenUsed="1"/>
+    <w:lsdException w:name="Table Grid 8" w:semiHidden="1" w:unhideWhenUsed="1"/>
+    <w:lsdException w:name="Table List 1" w:semiHidden="1" w:unhideWhenUsed="1"/>
+    <w:lsdException w:name="Table List 2" w:semiHidden="1" w:unhideWhenUsed="1"/>
+    <w:lsdException w:name="Table List 3" w:semiHidden="1" w:unhideWhenUsed="1"/>
+    <w:lsdException w:name="Table List 4" w:semiHidden="1" w:unhideWhenUsed="1"/>
+    <w:lsdException w:name="Table List 5" w:semiHidden="1" w:unhideWhenUsed="1"/>
+    <w:lsdException w:name="Table List 6" w:semiHidden="1" w:unhideWhenUsed="1"/>
+    <w:lsdException w:name="Table List 7" w:semiHidden="1" w:unhideWhenUsed="1"/>
+    <w:lsdException w:name="Table List 8" w:semiHidden="1" w:unhideWhenUsed="1"/>
+    <w:lsdException w:name="Table 3D effects 1" w:semiHidden="1" w:unhideWhenUsed="1"/>
+    <w:lsdException w:name="Table 3D effects 2" w:semiHidden="1" w:unhideWhenUsed="1"/>
+    <w:lsdException w:name="Table 3D effects 3" w:semiHidden="1" w:unhideWhenUsed="1"/>
+    <w:lsdException w:name="Table Contemporary" w:semiHidden="1" w:unhideWhenUsed="1"/>
+    <w:lsdException w:name="Table Elegant" w:semiHidden="1" w:unhideWhenUsed="1"/>
+    <w:lsdException w:name="Table Professional" w:semiHidden="1" w:unhideWhenUsed="1"/>
+    <w:lsdException w:name="Table Subtle 1" w:semiHidden="1" w:unhideWhenUsed="1"/>
+    <w:lsdException w:name="Table Subtle 2" w:semiHidden="1" w:unhideWhenUsed="1"/>
+    <w:lsdException w:name="Table Web 1" w:semiHidden="1" w:unhideWhenUsed="1"/>
+    <w:lsdException w:name="Table Web 2" w:semiHidden="1" w:unhideWhenUsed="1"/>
+    <w:lsdException w:name="Table Web 3" w:semiHidden="1" w:unhideWhenUsed="1"/>
+    <w:lsdException w:name="Balloon Text" w:semiHidden="1" w:unhideWhenUsed="1"/>
+    <w:lsdException w:name="Table Grid" w:uiPriority="39"/>
+    <w:lsdException w:name="Table Theme" w:semiHidden="1" w:unhideWhenUsed="1"/>
+    <w:lsdException w:name="Placeholder Text" w:semiHidden="1"/>
+    <w:lsdException w:name="No Spacing" w:uiPriority="1" w:qFormat="1"/>
+    <w:lsdException w:name="Light Shading" w:uiPriority="60"/>
+    <w:lsdException w:name="Light List" w:uiPriority="61"/>
+    <w:lsdException w:name="Light Grid" w:uiPriority="62"/>
+    <w:lsdException w:name="Medium Shading 1" w:uiPriority="63"/>
+    <w:lsdException w:name="Medium Shading 2" w:uiPriority="64"/>
+    <w:lsdException w:name="Medium List 1" w:uiPriority="65"/>
+    <w:lsdException w:name="Medium List 2" w:uiPriority="66"/>
+    <w:lsdException w:name="Medium Grid 1" w:uiPriority="67"/>
+    <w:lsdException w:name="Medium Grid 2" w:uiPriority="68"/>
+    <w:lsdException w:name="Medium Grid 3" w:uiPriority="69"/>
+    <w:lsdException w:name="Dark List" w:uiPriority="70"/>
+    <w:lsdException w:name="Colorful Shading" w:uiPriority="71"/>
+    <w:lsdException w:name="Colorful List" w:uiPriority="72"/>
+    <w:lsdException w:name="Colorful Grid" w:uiPriority="73"/>
+    <w:lsdException w:name="Light Shading Accent 1" w:uiPriority="60"/>
+    <w:lsdException w:name="Light List Accent 1" w:uiPriority="61"/>
+    <w:lsdException w:name="Light Grid Accent 1" w:uiPriority="62"/>
+    <w:lsdException w:name="Medium Shading 1 Accent 1" w:uiPriority="63"/>
+    <w:lsdException w:name="Medium Shading 2 Accent 1" w:uiPriority="64"/>
+    <w:lsdException w:name="Medium List 1 Accent 1" w:uiPriority="65"/>
+    <w:lsdException w:name="Revision" w:semiHidden="1"/>
+    <w:lsdException w:name="List Paragraph" w:uiPriority="34" w:qFormat="1"/>
+    <w:lsdException w:name="Quote" w:uiPriority="29" w:qFormat="1"/>
+    <w:lsdException w:name="Intense Quote" w:uiPriority="30" w:qFormat="1"/>
+    <w:lsdException w:name="Medium List 2 Accent 1" w:uiPriority="66"/>
+    <w:lsdException w:name="Medium Grid 1 Accent 1" w:uiPriority="67"/>
+    <w:lsdException w:name="Medium Grid 2 Accent 1" w:uiPriority="68"/>
+    <w:lsdException w:name="Medium Grid 3 Accent 1" w:uiPriority="69"/>
+    <w:lsdException w:name="Dark List Accent 1" w:uiPriority="70"/>
+    <w:lsdException w:name="Colorful Shading Accent 1" w:uiPriority="71"/>
+    <w:lsdException w:name="Colorful List Accent 1" w:uiPriority="72"/>
+    <w:lsdException w:name="Colorful Grid Accent 1" w:uiPriority="73"/>
+    <w:lsdException w:name="Light Shading Accent 2" w:uiPriority="60"/>
+    <w:lsdException w:name="Light List Accent 2" w:uiPriority="61"/>
+    <w:lsdException w:name="Light Grid Accent 2" w:uiPriority="62"/>
+    <w:lsdException w:name="Medium Shading 1 Accent 2" w:uiPriority="63"/>
+    <w:lsdException w:name="Medium Shading 2 Accent 2" w:uiPriority="64"/>
+    <w:lsdException w:name="Medium List 1 Accent 2" w:uiPriority="65"/>
+    <w:lsdException w:name="Medium List 2 Accent 2" w:uiPriority="66"/>
+    <w:lsdException w:name="Medium Grid 1 Accent 2" w:uiPriority="67"/>
+    <w:lsdException w:name="Medium Grid 2 Accent 2" w:uiPriority="68"/>
+    <w:lsdException w:name="Medium Grid 3 Accent 2" w:uiPriority="69"/>
+    <w:lsdException w:name="Dark List Accent 2" w:uiPriority="70"/>
+    <w:lsdException w:name="Colorful Shading Accent 2" w:uiPriority="71"/>
+    <w:lsdException w:name="Colorful List Accent 2" w:uiPriority="72"/>
+    <w:lsdException w:name="Colorful Grid Accent 2" w:uiPriority="73"/>
+    <w:lsdException w:name="Light Shading Accent 3" w:uiPriority="60"/>
+    <w:lsdException w:name="Light List Accent 3" w:uiPriority="61"/>
+    <w:lsdException w:name="Light Grid Accent 3" w:uiPriority="62"/>
+    <w:lsdException w:name="Medium Shading 1 Accent 3" w:uiPriority="63"/>
+    <w:lsdException w:name="Medium Shading 2 Accent 3" w:uiPriority="64"/>
+    <w:lsdException w:name="Medium List 1 Accent 3" w:uiPriority="65"/>
+    <w:lsdException w:name="Medium List 2 Accent 3" w:uiPriority="66"/>
+    <w:lsdException w:name="Medium Grid 1 Accent 3" w:uiPriority="67"/>
+    <w:lsdException w:name="Medium Grid 2 Accent 3" w:uiPriority="68"/>
+    <w:lsdException w:name="Medium Grid 3 Accent 3" w:uiPriority="69"/>
+    <w:lsdException w:name="Dark List Accent 3" w:uiPriority="70"/>
+    <w:lsdException w:name="Colorful Shading Accent 3" w:uiPriority="71"/>
+    <w:lsdException w:name="Colorful List Accent 3" w:uiPriority="72"/>
+    <w:lsdException w:name="Colorful Grid Accent 3" w:uiPriority="73"/>
+    <w:lsdException w:name="Light Shading Accent 4" w:uiPriority="60"/>
+    <w:lsdException w:name="Light List Accent 4" w:uiPriority="61"/>
+    <w:lsdException w:name="Light Grid Accent 4" w:uiPriority="62"/>
+    <w:lsdException w:name="Medium Shading 1 Accent 4" w:uiPriority="63"/>
+    <w:lsdException w:name="Medium Shading 2 Accent 4" w:uiPriority="64"/>
+    <w:lsdException w:name="Medium List 1 Accent 4" w:uiPriority="65"/>
+    <w:lsdException w:name="Medium List 2 Accent 4" w:uiPriority="66"/>
+    <w:lsdException w:name="Medium Grid 1 Accent 4" w:uiPriority="67"/>
+    <w:lsdException w:name="Medium Grid 2 Accent 4" w:uiPriority="68"/>
+    <w:lsdException w:name="Medium Grid 3 Accent 4" w:uiPriority="69"/>
+    <w:lsdException w:name="Dark List Accent 4" w:uiPriority="70"/>
+    <w:lsdException w:name="Colorful Shading Accent 4" w:uiPriority="71"/>
+    <w:lsdException w:name="Colorful List Accent 4" w:uiPriority="72"/>
+    <w:lsdException w:name="Colorful Grid Accent 4" w:uiPriority="73"/>
+    <w:lsdException w:name="Light Shading Accent 5" w:uiPriority="60"/>
+    <w:lsdException w:name="Light List Accent 5" w:uiPriority="61"/>
+    <w:lsdException w:name="Light Grid Accent 5" w:uiPriority="62"/>
+    <w:lsdException w:name="Medium Shading 1 Accent 5" w:uiPriority="63"/>
+    <w:lsdException w:name="Medium Shading 2 Accent 5" w:uiPriority="64"/>
+    <w:lsdException w:name="Medium List 1 Accent 5" w:uiPriority="65"/>
+    <w:lsdException w:name="Medium List 2 Accent 5" w:uiPriority="66"/>
+    <w:lsdException w:name="Medium Grid 1 Accent 5" w:uiPriority="67"/>
+    <w:lsdException w:name="Medium Grid 2 Accent 5" w:uiPriority="68"/>
+    <w:lsdException w:name="Medium Grid 3 Accent 5" w:uiPriority="69"/>
+    <w:lsdException w:name="Dark List Accent 5" w:uiPriority="70"/>
+    <w:lsdException w:name="Colorful Shading Accent 5" w:uiPriority="71"/>
+    <w:lsdException w:name="Colorful List Accent 5" w:uiPriority="72"/>
+    <w:lsdException w:name="Colorful Grid Accent 5" w:uiPriority="73"/>
+    <w:lsdException w:name="Light Shading Accent 6" w:uiPriority="60"/>
+    <w:lsdException w:name="Light List Accent 6" w:uiPriority="61"/>
+    <w:lsdException w:name="Light Grid Accent 6" w:uiPriority="62"/>
+    <w:lsdException w:name="Medium Shading 1 Accent 6" w:uiPriority="63"/>
+    <w:lsdException w:name="Medium Shading 2 Accent 6" w:uiPriority="64"/>
+    <w:lsdException w:name="Medium List 1 Accent 6" w:uiPriority="65"/>
+    <w:lsdException w:name="Medium List 2 Accent 6" w:uiPriority="66"/>
+    <w:lsdException w:name="Medium Grid 1 Accent 6" w:uiPriority="67"/>
+    <w:lsdException w:name="Medium Grid 2 Accent 6" w:uiPriority="68"/>
+    <w:lsdException w:name="Medium Grid 3 Accent 6" w:uiPriority="69"/>
+    <w:lsdException w:name="Dark List Accent 6" w:uiPriority="70"/>
+    <w:lsdException w:name="Colorful Shading Accent 6" w:uiPriority="71"/>
+    <w:lsdException w:name="Colorful List Accent 6" w:uiPriority="72"/>
+    <w:lsdException w:name="Colorful Grid Accent 6" w:uiPriority="73"/>
+    <w:lsdException w:name="Subtle Emphasis" w:uiPriority="19" w:qFormat="1"/>
+    <w:lsdException w:name="Intense Emphasis" w:uiPriority="21" w:qFormat="1"/>
+    <w:lsdException w:name="Subtle Reference" w:uiPriority="31" w:qFormat="1"/>
+    <w:lsdException w:name="Intense Reference" w:uiPriority="32" w:qFormat="1"/>
+    <w:lsdException w:name="Book Title" w:uiPriority="33" w:qFormat="1"/>
+    <w:lsdException w:name="Bibliography" w:semiHidden="1" w:uiPriority="37" w:unhideWhenUsed="1"/>
+    <w:lsdException w:name="TOC Heading" w:semiHidden="1" w:uiPriority="39" w:unhideWhenUsed="1" w:qFormat="1"/>
+    <w:lsdException w:name="Plain Table 1" w:uiPriority="41"/>
+    <w:lsdException w:name="Plain Table 2" w:uiPriority="42"/>
+    <w:lsdException w:name="Plain Table 3" w:uiPriority="43"/>
+    <w:lsdException w:name="Plain Table 4" w:uiPriority="44"/>
+    <w:lsdException w:name="Plain Table 5" w:uiPriority="45"/>
+    <w:lsdException w:name="Grid Table Light" w:uiPriority="40"/>
+    <w:lsdException w:name="Grid Table 1 Light" w:uiPriority="46"/>
+    <w:lsdException w:name="Grid Table 2" w:uiPriority="47"/>
+    <w:lsdException w:name="Grid Table 3" w:uiPriority="48"/>
+    <w:lsdException w:name="Grid Table 4" w:uiPriority="49"/>
+    <w:lsdException w:name="Grid Table 5 Dark" w:uiPriority="50"/>
+    <w:lsdException w:name="Grid Table 6 Colorful" w:uiPriority="51"/>
+    <w:lsdException w:name="Grid Table 7 Colorful" w:uiPriority="52"/>
+    <w:lsdException w:name="Grid Table 1 Light Accent 1" w:uiPriority="46"/>
+    <w:lsdException w:name="Grid Table 2 Accent 1" w:uiPriority="47"/>
+    <w:lsdException w:name="Grid Table 3 Accent 1" w:uiPriority="48"/>
+    <w:lsdException w:name="Grid Table 4 Accent 1" w:uiPriority="49"/>
+    <w:lsdException w:name="Grid Table 5 Dark Accent 1" w:uiPriority="50"/>
+    <w:lsdException w:name="Grid Table 6 Colorful Accent 1" w:uiPriority="51"/>
+    <w:lsdException w:name="Grid Table 7 Colorful Accent 1" w:uiPriority="52"/>
+    <w:lsdException w:name="Grid Table 1 Light Accent 2" w:uiPriority="46"/>
+    <w:lsdException w:name="Grid Table 2 Accent 2" w:uiPriority="47"/>
+    <w:lsdException w:name="Grid Table 3 Accent 2" w:uiPriority="48"/>
+    <w:lsdException w:name="Grid Table 4 Accent 2" w:uiPriority="49"/>
+    <w:lsdException w:name="Grid Table 5 Dark Accent 2" w:uiPriority="50"/>
+    <w:lsdException w:name="Grid Table 6 Colorful Accent 2" w:uiPriority="51"/>
+    <w:lsdException w:name="Grid Table 7 Colorful Accent 2" w:uiPriority="52"/>
+    <w:lsdException w:name="Grid Table 1 Light Accent 3" w:uiPriority="46"/>
+    <w:lsdException w:name="Grid Table 2 Accent 3" w:uiPriority="47"/>
+    <w:lsdException w:name="Grid Table 3 Accent 3" w:uiPriority="48"/>
+    <w:lsdException w:name="Grid Table 4 Accent 3" w:uiPriority="49"/>
+    <w:lsdException w:name="Grid Table 5 Dark Accent 3" w:uiPriority="50"/>
+    <w:lsdException w:name="Grid Table 6 Colorful Accent 3" w:uiPriority="51"/>
+    <w:lsdException w:name="Grid Table 7 Colorful Accent 3" w:uiPriority="52"/>
+    <w:lsdException w:name="Grid Table 1 Light Accent 4" w:uiPriority="46"/>
+    <w:lsdException w:name="Grid Table 2 Accent 4" w:uiPriority="47"/>
+    <w:lsdException w:name="Grid Table 3 Accent 4" w:uiPriority="48"/>
+    <w:lsdException w:name="Grid Table 4 Accent 4" w:uiPriority="49"/>
+    <w:lsdException w:name="Grid Table 5 Dark Accent 4" w:uiPriority="50"/>
+    <w:lsdException w:name="Grid Table 6 Colorful Accent 4" w:uiPriority="51"/>
+    <w:lsdException w:name="Grid Table 7 Colorful Accent 4" w:uiPriority="52"/>
+    <w:lsdException w:name="Grid Table 1 Light Accent 5" w:uiPriority="46"/>
+    <w:lsdException w:name="Grid Table 2 Accent 5" w:uiPriority="47"/>
+    <w:lsdException w:name="Grid Table 3 Accent 5" w:uiPriority="48"/>
+    <w:lsdException w:name="Grid Table 4 Accent 5" w:uiPriority="49"/>
+    <w:lsdException w:name="Grid Table 5 Dark Accent 5" w:uiPriority="50"/>
+    <w:lsdException w:name="Grid Table 6 Colorful Accent 5" w:uiPriority="51"/>
+    <w:lsdException w:name="Grid Table 7 Colorful Accent 5" w:uiPriority="52"/>
+    <w:lsdException w:name="Grid Table 1 Light Accent 6" w:uiPriority="46"/>
+    <w:lsdException w:name="Grid Table 2 Accent 6" w:uiPriority="47"/>
+    <w:lsdException w:name="Grid Table 3 Accent 6" w:uiPriority="48"/>
+    <w:lsdException w:name="Grid Table 4 Accent 6" w:uiPriority="49"/>
+    <w:lsdException w:name="Grid Table 5 Dark Accent 6" w:uiPriority="50"/>
+    <w:lsdException w:name="Grid Table 6 Colorful Accent 6" w:uiPriority="51"/>
+    <w:lsdException w:name="Grid Table 7 Colorful Accent 6" w:uiPriority="52"/>
+    <w:lsdException w:name="List Table 1 Light" w:uiPriority="46"/>
+    <w:lsdException w:name="List Table 2" w:uiPriority="47"/>
+    <w:lsdException w:name="List Table 3" w:uiPriority="48"/>
+    <w:lsdException w:name="List Table 4" w:uiPriority="49"/>
+    <w:lsdException w:name="List Table 5 Dark" w:uiPriority="50"/>
+    <w:lsdException w:name="List Table 6 Colorful" w:uiPriority="51"/>
+    <w:lsdException w:name="List Table 7 Colorful" w:uiPriority="52"/>
+    <w:lsdException w:name="List Table 1 Light Accent 1" w:uiPriority="46"/>
+    <w:lsdException w:name="List Table 2 Accent 1" w:uiPriority="47"/>
+    <w:lsdException w:name="List Table 3 Accent 1" w:uiPriority="48"/>
+    <w:lsdException w:name="List Table 4 Accent 1" w:uiPriority="49"/>
+    <w:lsdException w:name="List Table 5 Dark Accent 1" w:uiPriority="50"/>
+    <w:lsdException w:name="List Table 6 Colorful Accent 1" w:uiPriority="51"/>
+    <w:lsdException w:name="List Table 7 Colorful Accent 1" w:uiPriority="52"/>
+    <w:lsdException w:name="List Table 1 Light Accent 2" w:uiPriority="46"/>
+    <w:lsdException w:name="List Table 2 Accent 2" w:uiPriority="47"/>
+    <w:lsdException w:name="List Table 3 Accent 2" w:uiPriority="48"/>
+    <w:lsdException w:name="List Table 4 Accent 2" w:uiPriority="49"/>
+    <w:lsdException w:name="List Table 5 Dark Accent 2" w:uiPriority="50"/>
+    <w:lsdException w:name="List Table 6 Colorful Accent 2" w:uiPriority="51"/>
+    <w:lsdException w:name="List Table 7 Colorful Accent 2" w:uiPriority="52"/>
+    <w:lsdException w:name="List Table 1 Light Accent 3" w:uiPriority="46"/>
+    <w:lsdException w:name="List Table 2 Accent 3" w:uiPriority="47"/>
+    <w:lsdException w:name="List Table 3 Accent 3" w:uiPriority="48"/>
+    <w:lsdException w:name="List Table 4 Accent 3" w:uiPriority="49"/>
+    <w:lsdException w:name="List Table 5 Dark Accent 3" w:uiPriority="50"/>
+    <w:lsdException w:name="List Table 6 Colorful Accent 3" w:uiPriority="51"/>
+    <w:lsdException w:name="List Table 7 Colorful Accent 3" w:uiPriority="52"/>
+    <w:lsdException w:name="List Table 1 Light Accent 4" w:uiPriority="46"/>
+    <w:lsdException w:name="List Table 2 Accent 4" w:uiPriority="47"/>
+    <w:lsdException w:name="List Table 3 Accent 4" w:uiPriority="48"/>
+    <w:lsdException w:name="List Table 4 Accent 4" w:uiPriority="49"/>
+    <w:lsdException w:name="List Table 5 Dark Accent 4" w:uiPriority="50"/>
+    <w:lsdException w:name="List Table 6 Colorful Accent 4" w:uiPriority="51"/>
+    <w:lsdException w:name="List Table 7 Colorful Accent 4" w:uiPriority="52"/>
+    <w:lsdException w:name="List Table 1 Light Accent 5" w:uiPriority="46"/>
+    <w:lsdException w:name="List Table 2 Accent 5" w:uiPriority="47"/>
+    <w:lsdException w:name="List Table 3 Accent 5" w:uiPriority="48"/>
+    <w:lsdException w:name="List Table 4 Accent 5" w:uiPriority="49"/>
+    <w:lsdException w:name="List Table 5 Dark Accent 5" w:uiPriority="50"/>
+    <w:lsdException w:name="List Table 6 Colorful Accent 5" w:uiPriority="51"/>
+    <w:lsdException w:name="List Table 7 Colorful Accent 5" w:uiPriority="52"/>
+    <w:lsdException w:name="List Table 1 Light Accent 6" w:uiPriority="46"/>
+    <w:lsdException w:name="List Table 2 Accent 6" w:uiPriority="47"/>
+    <w:lsdException w:name="List Table 3 Accent 6" w:uiPriority="48"/>
+    <w:lsdException w:name="List Table 4 Accent 6" w:uiPriority="49"/>
+    <w:lsdException w:name="List Table 5 Dark Accent 6" w:uiPriority="50"/>
+    <w:lsdException w:name="List Table 6 Colorful Accent 6" w:uiPriority="51"/>
+    <w:lsdException w:name="List Table 7 Colorful Accent 6" w:uiPriority="52"/>
+  </w:latentStyles>
   <w:style w:type="paragraph" w:default="1" w:styleId="Normal">
     <w:name w:val="Normal"/>
-    <w:next w:val="Normal"/>
-    <w:pPr/>
     <w:rPr>
       <w:sz w:val="24"/>
       <w:szCs w:val="24"/>
-      <w:lang w:val="en-US" w:eastAsia="en-US" w:bidi="ar-SA"/>
+      <w:lang w:val="en-US" w:eastAsia="en-US"/>
     </w:rPr>
   </w:style>
-  <w:style w:type="character" w:default="1" w:styleId="Default Paragraph Font">
+  <w:style w:type="character" w:default="1" w:styleId="DefaultParagraphFont">
     <w:name w:val="Default Paragraph Font"/>
-    <w:next w:val="Default Paragraph Font"/>
+    <w:uiPriority w:val="1"/>
+    <w:semiHidden/>
+    <w:unhideWhenUsed/>
+  </w:style>
+  <w:style w:type="table" w:default="1" w:styleId="TableNormal">
+    <w:name w:val="Normal Table"/>
+    <w:uiPriority w:val="99"/>
+    <w:semiHidden/>
+    <w:unhideWhenUsed/>
+    <w:tblPr>
+      <w:tblInd w:w="0" w:type="dxa"/>
+      <w:tblCellMar>
+        <w:top w:w="0" w:type="dxa"/>
+        <w:left w:w="108" w:type="dxa"/>
+        <w:bottom w:w="0" w:type="dxa"/>
+        <w:right w:w="108" w:type="dxa"/>
+      </w:tblCellMar>
+    </w:tblPr>
+  </w:style>
+  <w:style w:type="numbering" w:default="1" w:styleId="NoList">
+    <w:name w:val="No List"/>
+    <w:uiPriority w:val="99"/>
+    <w:semiHidden/>
+    <w:unhideWhenUsed/>
   </w:style>
   <w:style w:type="character" w:styleId="Hyperlink">
     <w:name w:val="Hyperlink"/>
@@ -1127,188 +1333,66 @@
       <w:u w:val="single"/>
     </w:rPr>
   </w:style>
-  <w:style w:type="table" w:default="1" w:styleId="Table Normal">
-    <w:name w:val="Table Normal"/>
-    <w:next w:val="Table Normal"/>
-    <w:pPr/>
-    <w:tblPr>
-      <w:tblInd w:w="0" w:type="dxa"/>
-    </w:tblPr>
-    <w:trPr/>
-    <w:tcPr/>
-    <w:tblStylePr w:type="firstRow"/>
-    <w:tblStylePr w:type="lastRow"/>
-    <w:tblStylePr w:type="firstCol"/>
-    <w:tblStylePr w:type="lastCol"/>
-    <w:tblStylePr w:type="band1Vert"/>
-    <w:tblStylePr w:type="band2Vert"/>
-    <w:tblStylePr w:type="band1Horz"/>
-    <w:tblStylePr w:type="band2Horz"/>
-    <w:tblStylePr w:type="neCell"/>
-    <w:tblStylePr w:type="nwCell"/>
-    <w:tblStylePr w:type="seCell"/>
-    <w:tblStylePr w:type="swCell"/>
-  </w:style>
-  <w:style w:type="numbering" w:default="1" w:styleId="No List">
-    <w:name w:val="No List"/>
-    <w:next w:val="No List"/>
-    <w:pPr/>
-  </w:style>
-  <w:style w:type="paragraph" w:styleId="Header &amp; Footer">
+  <w:style w:type="paragraph" w:customStyle="1" w:styleId="HeaderFooter">
     <w:name w:val="Header &amp; Footer"/>
-    <w:next w:val="Header &amp; Footer"/>
     <w:pPr>
-      <w:keepNext w:val="0"/>
-      <w:keepLines w:val="0"/>
-      <w:pageBreakBefore w:val="0"/>
-      <w:widowControl w:val="1"/>
-      <w:shd w:val="clear" w:color="auto" w:fill="auto"/>
       <w:tabs>
         <w:tab w:val="right" w:pos="9020"/>
       </w:tabs>
-      <w:suppressAutoHyphens w:val="0"/>
-      <w:bidi w:val="0"/>
-      <w:spacing w:before="0" w:after="0" w:line="240" w:lineRule="auto"/>
-      <w:ind w:left="0" w:right="0" w:firstLine="0"/>
-      <w:jc w:val="left"/>
-      <w:outlineLvl w:val="9"/>
     </w:pPr>
     <w:rPr>
-      <w:rFonts w:ascii="Helvetica" w:cs="Arial Unicode MS" w:hAnsi="Helvetica" w:eastAsia="Arial Unicode MS"/>
-      <w:b w:val="0"/>
-      <w:bCs w:val="0"/>
-      <w:i w:val="0"/>
-      <w:iCs w:val="0"/>
-      <w:caps w:val="0"/>
-      <w:smallCaps w:val="0"/>
-      <w:strike w:val="0"/>
-      <w:dstrike w:val="0"/>
-      <w:outline w:val="0"/>
+      <w:rFonts w:ascii="Helvetica" w:hAnsi="Helvetica" w:cs="Arial Unicode MS"/>
       <w:color w:val="000000"/>
-      <w:spacing w:val="0"/>
-      <w:kern w:val="0"/>
-      <w:position w:val="0"/>
       <w:sz w:val="24"/>
       <w:szCs w:val="24"/>
-      <w:u w:val="none"/>
-      <w:vertAlign w:val="baseline"/>
     </w:rPr>
   </w:style>
   <w:style w:type="paragraph" w:styleId="Subtitle">
     <w:name w:val="Subtitle"/>
     <w:next w:val="Body"/>
     <w:pPr>
-      <w:keepNext w:val="0"/>
-      <w:keepLines w:val="0"/>
-      <w:pageBreakBefore w:val="0"/>
-      <w:widowControl w:val="1"/>
-      <w:shd w:val="clear" w:color="auto" w:fill="auto"/>
-      <w:suppressAutoHyphens w:val="0"/>
-      <w:bidi w:val="0"/>
-      <w:spacing w:before="0" w:after="160" w:line="259" w:lineRule="auto"/>
-      <w:ind w:left="0" w:right="0" w:firstLine="0"/>
-      <w:jc w:val="left"/>
-      <w:outlineLvl w:val="9"/>
+      <w:spacing w:after="160" w:line="259" w:lineRule="auto"/>
     </w:pPr>
     <w:rPr>
-      <w:rFonts w:ascii="Calibri" w:cs="Calibri" w:hAnsi="Calibri" w:eastAsia="Calibri"/>
-      <w:b w:val="0"/>
-      <w:bCs w:val="0"/>
-      <w:i w:val="0"/>
-      <w:iCs w:val="0"/>
-      <w:caps w:val="0"/>
-      <w:smallCaps w:val="0"/>
-      <w:strike w:val="0"/>
-      <w:dstrike w:val="0"/>
-      <w:outline w:val="0"/>
-      <w:color w:val="5a5a5a"/>
+      <w:rFonts w:ascii="Calibri" w:eastAsia="Calibri" w:hAnsi="Calibri" w:cs="Calibri"/>
+      <w:color w:val="5A5A5A"/>
       <w:spacing w:val="15"/>
-      <w:kern w:val="0"/>
-      <w:position w:val="0"/>
       <w:sz w:val="22"/>
       <w:szCs w:val="22"/>
-      <w:u w:val="none" w:color="5a5a5a"/>
-      <w:vertAlign w:val="baseline"/>
+      <w:u w:color="5A5A5A"/>
       <w:lang w:val="en-US"/>
     </w:rPr>
   </w:style>
-  <w:style w:type="paragraph" w:styleId="Body">
+  <w:style w:type="paragraph" w:customStyle="1" w:styleId="Body">
     <w:name w:val="Body"/>
-    <w:next w:val="Body"/>
     <w:pPr>
-      <w:keepNext w:val="0"/>
-      <w:keepLines w:val="0"/>
-      <w:pageBreakBefore w:val="0"/>
-      <w:widowControl w:val="1"/>
-      <w:shd w:val="clear" w:color="auto" w:fill="auto"/>
-      <w:suppressAutoHyphens w:val="0"/>
-      <w:bidi w:val="0"/>
-      <w:spacing w:before="0" w:after="160" w:line="259" w:lineRule="auto"/>
-      <w:ind w:left="0" w:right="0" w:firstLine="0"/>
-      <w:jc w:val="left"/>
-      <w:outlineLvl w:val="9"/>
+      <w:spacing w:after="160" w:line="259" w:lineRule="auto"/>
     </w:pPr>
     <w:rPr>
-      <w:rFonts w:ascii="Calibri" w:cs="Calibri" w:hAnsi="Calibri" w:eastAsia="Calibri"/>
-      <w:b w:val="0"/>
-      <w:bCs w:val="0"/>
-      <w:i w:val="0"/>
-      <w:iCs w:val="0"/>
-      <w:caps w:val="0"/>
-      <w:smallCaps w:val="0"/>
-      <w:strike w:val="0"/>
-      <w:dstrike w:val="0"/>
-      <w:outline w:val="0"/>
+      <w:rFonts w:ascii="Calibri" w:eastAsia="Calibri" w:hAnsi="Calibri" w:cs="Calibri"/>
       <w:color w:val="000000"/>
-      <w:spacing w:val="0"/>
-      <w:kern w:val="0"/>
-      <w:position w:val="0"/>
       <w:sz w:val="22"/>
       <w:szCs w:val="22"/>
-      <w:u w:val="none" w:color="000000"/>
-      <w:vertAlign w:val="baseline"/>
+      <w:u w:color="000000"/>
       <w:lang w:val="en-US"/>
     </w:rPr>
   </w:style>
-  <w:style w:type="paragraph" w:styleId="List Paragraph">
+  <w:style w:type="paragraph" w:styleId="ListParagraph">
     <w:name w:val="List Paragraph"/>
-    <w:next w:val="List Paragraph"/>
     <w:pPr>
-      <w:keepNext w:val="0"/>
-      <w:keepLines w:val="0"/>
-      <w:pageBreakBefore w:val="0"/>
-      <w:widowControl w:val="1"/>
-      <w:shd w:val="clear" w:color="auto" w:fill="auto"/>
-      <w:suppressAutoHyphens w:val="0"/>
-      <w:bidi w:val="0"/>
-      <w:spacing w:before="0" w:after="160" w:line="259" w:lineRule="auto"/>
-      <w:ind w:left="720" w:right="0" w:firstLine="0"/>
-      <w:jc w:val="left"/>
-      <w:outlineLvl w:val="9"/>
+      <w:spacing w:after="160" w:line="259" w:lineRule="auto"/>
+      <w:ind w:left="720"/>
     </w:pPr>
     <w:rPr>
-      <w:rFonts w:ascii="Calibri" w:cs="Calibri" w:hAnsi="Calibri" w:eastAsia="Calibri"/>
-      <w:b w:val="0"/>
-      <w:bCs w:val="0"/>
-      <w:i w:val="0"/>
-      <w:iCs w:val="0"/>
-      <w:caps w:val="0"/>
-      <w:smallCaps w:val="0"/>
-      <w:strike w:val="0"/>
-      <w:dstrike w:val="0"/>
-      <w:outline w:val="0"/>
+      <w:rFonts w:ascii="Calibri" w:eastAsia="Calibri" w:hAnsi="Calibri" w:cs="Calibri"/>
       <w:color w:val="000000"/>
-      <w:spacing w:val="0"/>
-      <w:kern w:val="0"/>
-      <w:position w:val="0"/>
       <w:sz w:val="22"/>
       <w:szCs w:val="22"/>
-      <w:u w:val="none" w:color="000000"/>
-      <w:vertAlign w:val="baseline"/>
+      <w:u w:color="000000"/>
       <w:lang w:val="en-US"/>
     </w:rPr>
   </w:style>
-  <w:style w:type="numbering" w:styleId="Imported Style 1">
+  <w:style w:type="numbering" w:customStyle="1" w:styleId="ImportedStyle1">
     <w:name w:val="Imported Style 1"/>
     <w:pPr>
       <w:numPr>
@@ -1316,7 +1400,7 @@
       </w:numPr>
     </w:pPr>
   </w:style>
-  <w:style w:type="numbering" w:styleId="Imported Style 2">
+  <w:style w:type="numbering" w:customStyle="1" w:styleId="ImportedStyle2">
     <w:name w:val="Imported Style 2"/>
     <w:pPr>
       <w:numPr>
@@ -1328,7 +1412,7 @@
 </file>
 
 <file path=word/theme/theme1.xml><?xml version="1.0" encoding="utf-8"?>
-<a:theme xmlns:a="http://schemas.openxmlformats.org/drawingml/2006/main" xmlns:r="http://schemas.openxmlformats.org/officeDocument/2006/relationships" name="Office Theme">
+<a:theme xmlns:a="http://schemas.openxmlformats.org/drawingml/2006/main" name="Office Theme">
   <a:themeElements>
     <a:clrScheme name="Office Theme">
       <a:dk1>
@@ -1530,7 +1614,7 @@
         <a:effectLst/>
         <a:sp3d/>
       </a:spPr>
-      <a:bodyPr rot="0" spcFirstLastPara="1" vertOverflow="overflow" horzOverflow="overflow" vert="horz" wrap="square" lIns="45719" tIns="45719" rIns="45719" bIns="45719" numCol="1" spcCol="38100" rtlCol="0" anchor="ctr" upright="0">
+      <a:bodyPr rot="0" spcFirstLastPara="1" vertOverflow="overflow" horzOverflow="overflow" vert="horz" wrap="square" lIns="45719" tIns="45719" rIns="45719" bIns="45719" numCol="1" spcCol="38100" rtlCol="0" anchor="ctr">
         <a:spAutoFit/>
       </a:bodyPr>
       <a:lstStyle>
@@ -1549,7 +1633,7 @@
           <a:buFontTx/>
           <a:buNone/>
           <a:tabLst/>
-          <a:defRPr b="0" baseline="0" cap="none" i="0" spc="0" strike="noStrike" sz="1800" u="none" kumimoji="0" normalizeH="0">
+          <a:defRPr kumimoji="0" sz="1800" b="0" i="0" u="none" strike="noStrike" cap="none" spc="0" normalizeH="0" baseline="0">
             <a:ln>
               <a:noFill/>
             </a:ln>
@@ -1579,7 +1663,7 @@
           <a:buFontTx/>
           <a:buNone/>
           <a:tabLst/>
-          <a:defRPr b="0" baseline="0" cap="none" i="0" spc="0" strike="noStrike" sz="1800" u="none" kumimoji="0" normalizeH="0">
+          <a:defRPr kumimoji="0" sz="1800" b="0" i="0" u="none" strike="noStrike" cap="none" spc="0" normalizeH="0" baseline="0">
             <a:ln>
               <a:noFill/>
             </a:ln>
@@ -1605,7 +1689,7 @@
           <a:buFontTx/>
           <a:buNone/>
           <a:tabLst/>
-          <a:defRPr b="0" baseline="0" cap="none" i="0" spc="0" strike="noStrike" sz="1800" u="none" kumimoji="0" normalizeH="0">
+          <a:defRPr kumimoji="0" sz="1800" b="0" i="0" u="none" strike="noStrike" cap="none" spc="0" normalizeH="0" baseline="0">
             <a:ln>
               <a:noFill/>
             </a:ln>
@@ -1631,7 +1715,7 @@
           <a:buFontTx/>
           <a:buNone/>
           <a:tabLst/>
-          <a:defRPr b="0" baseline="0" cap="none" i="0" spc="0" strike="noStrike" sz="1800" u="none" kumimoji="0" normalizeH="0">
+          <a:defRPr kumimoji="0" sz="1800" b="0" i="0" u="none" strike="noStrike" cap="none" spc="0" normalizeH="0" baseline="0">
             <a:ln>
               <a:noFill/>
             </a:ln>
@@ -1657,7 +1741,7 @@
           <a:buFontTx/>
           <a:buNone/>
           <a:tabLst/>
-          <a:defRPr b="0" baseline="0" cap="none" i="0" spc="0" strike="noStrike" sz="1800" u="none" kumimoji="0" normalizeH="0">
+          <a:defRPr kumimoji="0" sz="1800" b="0" i="0" u="none" strike="noStrike" cap="none" spc="0" normalizeH="0" baseline="0">
             <a:ln>
               <a:noFill/>
             </a:ln>
@@ -1683,7 +1767,7 @@
           <a:buFontTx/>
           <a:buNone/>
           <a:tabLst/>
-          <a:defRPr b="0" baseline="0" cap="none" i="0" spc="0" strike="noStrike" sz="1800" u="none" kumimoji="0" normalizeH="0">
+          <a:defRPr kumimoji="0" sz="1800" b="0" i="0" u="none" strike="noStrike" cap="none" spc="0" normalizeH="0" baseline="0">
             <a:ln>
               <a:noFill/>
             </a:ln>
@@ -1709,7 +1793,7 @@
           <a:buFontTx/>
           <a:buNone/>
           <a:tabLst/>
-          <a:defRPr b="0" baseline="0" cap="none" i="0" spc="0" strike="noStrike" sz="1800" u="none" kumimoji="0" normalizeH="0">
+          <a:defRPr kumimoji="0" sz="1800" b="0" i="0" u="none" strike="noStrike" cap="none" spc="0" normalizeH="0" baseline="0">
             <a:ln>
               <a:noFill/>
             </a:ln>
@@ -1735,7 +1819,7 @@
           <a:buFontTx/>
           <a:buNone/>
           <a:tabLst/>
-          <a:defRPr b="0" baseline="0" cap="none" i="0" spc="0" strike="noStrike" sz="1800" u="none" kumimoji="0" normalizeH="0">
+          <a:defRPr kumimoji="0" sz="1800" b="0" i="0" u="none" strike="noStrike" cap="none" spc="0" normalizeH="0" baseline="0">
             <a:ln>
               <a:noFill/>
             </a:ln>
@@ -1761,7 +1845,7 @@
           <a:buFontTx/>
           <a:buNone/>
           <a:tabLst/>
-          <a:defRPr b="0" baseline="0" cap="none" i="0" spc="0" strike="noStrike" sz="1800" u="none" kumimoji="0" normalizeH="0">
+          <a:defRPr kumimoji="0" sz="1800" b="0" i="0" u="none" strike="noStrike" cap="none" spc="0" normalizeH="0" baseline="0">
             <a:ln>
               <a:noFill/>
             </a:ln>
@@ -1787,7 +1871,7 @@
           <a:buFontTx/>
           <a:buNone/>
           <a:tabLst/>
-          <a:defRPr b="0" baseline="0" cap="none" i="0" spc="0" strike="noStrike" sz="1800" u="none" kumimoji="0" normalizeH="0">
+          <a:defRPr kumimoji="0" sz="1800" b="0" i="0" u="none" strike="noStrike" cap="none" spc="0" normalizeH="0" baseline="0">
             <a:ln>
               <a:noFill/>
             </a:ln>
@@ -1800,9 +1884,15 @@
         </a:lvl9pPr>
       </a:lstStyle>
       <a:style>
-        <a:lnRef idx="0"/>
-        <a:fillRef idx="0"/>
-        <a:effectRef idx="0"/>
+        <a:lnRef idx="0">
+          <a:scrgbClr r="0" g="0" b="0"/>
+        </a:lnRef>
+        <a:fillRef idx="0">
+          <a:scrgbClr r="0" g="0" b="0"/>
+        </a:fillRef>
+        <a:effectRef idx="0">
+          <a:scrgbClr r="0" g="0" b="0"/>
+        </a:effectRef>
         <a:fontRef idx="none"/>
       </a:style>
     </a:spDef>
@@ -1819,7 +1909,7 @@
         <a:effectLst/>
         <a:sp3d/>
       </a:spPr>
-      <a:bodyPr rot="0" spcFirstLastPara="1" vertOverflow="overflow" horzOverflow="overflow" vert="horz" wrap="square" lIns="91439" tIns="45719" rIns="91439" bIns="45719" numCol="1" spcCol="38100" rtlCol="0" anchor="t" upright="0">
+      <a:bodyPr rot="0" spcFirstLastPara="1" vertOverflow="overflow" horzOverflow="overflow" vert="horz" wrap="square" lIns="91439" tIns="45719" rIns="91439" bIns="45719" numCol="1" spcCol="38100" rtlCol="0" anchor="t">
         <a:noAutofit/>
       </a:bodyPr>
       <a:lstStyle>
@@ -1838,7 +1928,7 @@
           <a:buFontTx/>
           <a:buNone/>
           <a:tabLst/>
-          <a:defRPr b="0" baseline="0" cap="none" i="0" spc="0" strike="noStrike" sz="1800" u="none" kumimoji="0" normalizeH="0">
+          <a:defRPr kumimoji="0" sz="1800" b="0" i="0" u="none" strike="noStrike" cap="none" spc="0" normalizeH="0" baseline="0">
             <a:ln>
               <a:noFill/>
             </a:ln>
@@ -1864,7 +1954,7 @@
           <a:buFontTx/>
           <a:buNone/>
           <a:tabLst/>
-          <a:defRPr b="0" baseline="0" cap="none" i="0" spc="0" strike="noStrike" sz="1800" u="none" kumimoji="0" normalizeH="0">
+          <a:defRPr kumimoji="0" sz="1800" b="0" i="0" u="none" strike="noStrike" cap="none" spc="0" normalizeH="0" baseline="0">
             <a:ln>
               <a:noFill/>
             </a:ln>
@@ -1890,7 +1980,7 @@
           <a:buFontTx/>
           <a:buNone/>
           <a:tabLst/>
-          <a:defRPr b="0" baseline="0" cap="none" i="0" spc="0" strike="noStrike" sz="1800" u="none" kumimoji="0" normalizeH="0">
+          <a:defRPr kumimoji="0" sz="1800" b="0" i="0" u="none" strike="noStrike" cap="none" spc="0" normalizeH="0" baseline="0">
             <a:ln>
               <a:noFill/>
             </a:ln>
@@ -1916,7 +2006,7 @@
           <a:buFontTx/>
           <a:buNone/>
           <a:tabLst/>
-          <a:defRPr b="0" baseline="0" cap="none" i="0" spc="0" strike="noStrike" sz="1800" u="none" kumimoji="0" normalizeH="0">
+          <a:defRPr kumimoji="0" sz="1800" b="0" i="0" u="none" strike="noStrike" cap="none" spc="0" normalizeH="0" baseline="0">
             <a:ln>
               <a:noFill/>
             </a:ln>
@@ -1942,7 +2032,7 @@
           <a:buFontTx/>
           <a:buNone/>
           <a:tabLst/>
-          <a:defRPr b="0" baseline="0" cap="none" i="0" spc="0" strike="noStrike" sz="1800" u="none" kumimoji="0" normalizeH="0">
+          <a:defRPr kumimoji="0" sz="1800" b="0" i="0" u="none" strike="noStrike" cap="none" spc="0" normalizeH="0" baseline="0">
             <a:ln>
               <a:noFill/>
             </a:ln>
@@ -1968,7 +2058,7 @@
           <a:buFontTx/>
           <a:buNone/>
           <a:tabLst/>
-          <a:defRPr b="0" baseline="0" cap="none" i="0" spc="0" strike="noStrike" sz="1800" u="none" kumimoji="0" normalizeH="0">
+          <a:defRPr kumimoji="0" sz="1800" b="0" i="0" u="none" strike="noStrike" cap="none" spc="0" normalizeH="0" baseline="0">
             <a:ln>
               <a:noFill/>
             </a:ln>
@@ -1994,7 +2084,7 @@
           <a:buFontTx/>
           <a:buNone/>
           <a:tabLst/>
-          <a:defRPr b="0" baseline="0" cap="none" i="0" spc="0" strike="noStrike" sz="1800" u="none" kumimoji="0" normalizeH="0">
+          <a:defRPr kumimoji="0" sz="1800" b="0" i="0" u="none" strike="noStrike" cap="none" spc="0" normalizeH="0" baseline="0">
             <a:ln>
               <a:noFill/>
             </a:ln>
@@ -2020,7 +2110,7 @@
           <a:buFontTx/>
           <a:buNone/>
           <a:tabLst/>
-          <a:defRPr b="0" baseline="0" cap="none" i="0" spc="0" strike="noStrike" sz="1800" u="none" kumimoji="0" normalizeH="0">
+          <a:defRPr kumimoji="0" sz="1800" b="0" i="0" u="none" strike="noStrike" cap="none" spc="0" normalizeH="0" baseline="0">
             <a:ln>
               <a:noFill/>
             </a:ln>
@@ -2046,7 +2136,7 @@
           <a:buFontTx/>
           <a:buNone/>
           <a:tabLst/>
-          <a:defRPr b="0" baseline="0" cap="none" i="0" spc="0" strike="noStrike" sz="1800" u="none" kumimoji="0" normalizeH="0">
+          <a:defRPr kumimoji="0" sz="1800" b="0" i="0" u="none" strike="noStrike" cap="none" spc="0" normalizeH="0" baseline="0">
             <a:ln>
               <a:noFill/>
             </a:ln>
@@ -2072,7 +2162,7 @@
           <a:buFontTx/>
           <a:buNone/>
           <a:tabLst/>
-          <a:defRPr b="0" baseline="0" cap="none" i="0" spc="0" strike="noStrike" sz="1800" u="none" kumimoji="0" normalizeH="0">
+          <a:defRPr kumimoji="0" sz="1800" b="0" i="0" u="none" strike="noStrike" cap="none" spc="0" normalizeH="0" baseline="0">
             <a:ln>
               <a:noFill/>
             </a:ln>
@@ -2085,9 +2175,15 @@
         </a:lvl9pPr>
       </a:lstStyle>
       <a:style>
-        <a:lnRef idx="0"/>
-        <a:fillRef idx="0"/>
-        <a:effectRef idx="0"/>
+        <a:lnRef idx="0">
+          <a:scrgbClr r="0" g="0" b="0"/>
+        </a:lnRef>
+        <a:fillRef idx="0">
+          <a:scrgbClr r="0" g="0" b="0"/>
+        </a:fillRef>
+        <a:effectRef idx="0">
+          <a:scrgbClr r="0" g="0" b="0"/>
+        </a:effectRef>
         <a:fontRef idx="none"/>
       </a:style>
     </a:lnDef>
@@ -2101,7 +2197,7 @@
         <a:effectLst/>
         <a:sp3d/>
       </a:spPr>
-      <a:bodyPr rot="0" spcFirstLastPara="1" vertOverflow="overflow" horzOverflow="overflow" vert="horz" wrap="square" lIns="45719" tIns="45719" rIns="45719" bIns="45719" numCol="1" spcCol="38100" rtlCol="0" anchor="t" upright="0">
+      <a:bodyPr rot="0" spcFirstLastPara="1" vertOverflow="overflow" horzOverflow="overflow" vert="horz" wrap="square" lIns="45719" tIns="45719" rIns="45719" bIns="45719" numCol="1" spcCol="38100" rtlCol="0" anchor="t">
         <a:spAutoFit/>
       </a:bodyPr>
       <a:lstStyle>
@@ -2120,7 +2216,7 @@
           <a:buFontTx/>
           <a:buNone/>
           <a:tabLst/>
-          <a:defRPr b="0" baseline="0" cap="none" i="0" spc="0" strike="noStrike" sz="1800" u="none" kumimoji="0" normalizeH="0">
+          <a:defRPr kumimoji="0" sz="1800" b="0" i="0" u="none" strike="noStrike" cap="none" spc="0" normalizeH="0" baseline="0">
             <a:ln>
               <a:noFill/>
             </a:ln>
@@ -2150,7 +2246,7 @@
           <a:buFontTx/>
           <a:buNone/>
           <a:tabLst/>
-          <a:defRPr b="0" baseline="0" cap="none" i="0" spc="0" strike="noStrike" sz="1800" u="none" kumimoji="0" normalizeH="0">
+          <a:defRPr kumimoji="0" sz="1800" b="0" i="0" u="none" strike="noStrike" cap="none" spc="0" normalizeH="0" baseline="0">
             <a:ln>
               <a:noFill/>
             </a:ln>
@@ -2176,7 +2272,7 @@
           <a:buFontTx/>
           <a:buNone/>
           <a:tabLst/>
-          <a:defRPr b="0" baseline="0" cap="none" i="0" spc="0" strike="noStrike" sz="1800" u="none" kumimoji="0" normalizeH="0">
+          <a:defRPr kumimoji="0" sz="1800" b="0" i="0" u="none" strike="noStrike" cap="none" spc="0" normalizeH="0" baseline="0">
             <a:ln>
               <a:noFill/>
             </a:ln>
@@ -2202,7 +2298,7 @@
           <a:buFontTx/>
           <a:buNone/>
           <a:tabLst/>
-          <a:defRPr b="0" baseline="0" cap="none" i="0" spc="0" strike="noStrike" sz="1800" u="none" kumimoji="0" normalizeH="0">
+          <a:defRPr kumimoji="0" sz="1800" b="0" i="0" u="none" strike="noStrike" cap="none" spc="0" normalizeH="0" baseline="0">
             <a:ln>
               <a:noFill/>
             </a:ln>
@@ -2228,7 +2324,7 @@
           <a:buFontTx/>
           <a:buNone/>
           <a:tabLst/>
-          <a:defRPr b="0" baseline="0" cap="none" i="0" spc="0" strike="noStrike" sz="1800" u="none" kumimoji="0" normalizeH="0">
+          <a:defRPr kumimoji="0" sz="1800" b="0" i="0" u="none" strike="noStrike" cap="none" spc="0" normalizeH="0" baseline="0">
             <a:ln>
               <a:noFill/>
             </a:ln>
@@ -2254,7 +2350,7 @@
           <a:buFontTx/>
           <a:buNone/>
           <a:tabLst/>
-          <a:defRPr b="0" baseline="0" cap="none" i="0" spc="0" strike="noStrike" sz="1800" u="none" kumimoji="0" normalizeH="0">
+          <a:defRPr kumimoji="0" sz="1800" b="0" i="0" u="none" strike="noStrike" cap="none" spc="0" normalizeH="0" baseline="0">
             <a:ln>
               <a:noFill/>
             </a:ln>
@@ -2280,7 +2376,7 @@
           <a:buFontTx/>
           <a:buNone/>
           <a:tabLst/>
-          <a:defRPr b="0" baseline="0" cap="none" i="0" spc="0" strike="noStrike" sz="1800" u="none" kumimoji="0" normalizeH="0">
+          <a:defRPr kumimoji="0" sz="1800" b="0" i="0" u="none" strike="noStrike" cap="none" spc="0" normalizeH="0" baseline="0">
             <a:ln>
               <a:noFill/>
             </a:ln>
@@ -2306,7 +2402,7 @@
           <a:buFontTx/>
           <a:buNone/>
           <a:tabLst/>
-          <a:defRPr b="0" baseline="0" cap="none" i="0" spc="0" strike="noStrike" sz="1800" u="none" kumimoji="0" normalizeH="0">
+          <a:defRPr kumimoji="0" sz="1800" b="0" i="0" u="none" strike="noStrike" cap="none" spc="0" normalizeH="0" baseline="0">
             <a:ln>
               <a:noFill/>
             </a:ln>
@@ -2332,7 +2428,7 @@
           <a:buFontTx/>
           <a:buNone/>
           <a:tabLst/>
-          <a:defRPr b="0" baseline="0" cap="none" i="0" spc="0" strike="noStrike" sz="1800" u="none" kumimoji="0" normalizeH="0">
+          <a:defRPr kumimoji="0" sz="1800" b="0" i="0" u="none" strike="noStrike" cap="none" spc="0" normalizeH="0" baseline="0">
             <a:ln>
               <a:noFill/>
             </a:ln>
@@ -2358,7 +2454,7 @@
           <a:buFontTx/>
           <a:buNone/>
           <a:tabLst/>
-          <a:defRPr b="0" baseline="0" cap="none" i="0" spc="0" strike="noStrike" sz="1800" u="none" kumimoji="0" normalizeH="0">
+          <a:defRPr kumimoji="0" sz="1800" b="0" i="0" u="none" strike="noStrike" cap="none" spc="0" normalizeH="0" baseline="0">
             <a:ln>
               <a:noFill/>
             </a:ln>
@@ -2371,12 +2467,19 @@
         </a:lvl9pPr>
       </a:lstStyle>
       <a:style>
-        <a:lnRef idx="0"/>
-        <a:fillRef idx="0"/>
-        <a:effectRef idx="0"/>
+        <a:lnRef idx="0">
+          <a:scrgbClr r="0" g="0" b="0"/>
+        </a:lnRef>
+        <a:fillRef idx="0">
+          <a:scrgbClr r="0" g="0" b="0"/>
+        </a:fillRef>
+        <a:effectRef idx="0">
+          <a:scrgbClr r="0" g="0" b="0"/>
+        </a:effectRef>
         <a:fontRef idx="none"/>
       </a:style>
     </a:txDef>
   </a:objectDefaults>
+  <a:extraClrSchemeLst/>
 </a:theme>
 </file>
</xml_diff>